<commit_message>
Added short PID decription
</commit_message>
<xml_diff>
--- a/Documentation.docx
+++ b/Documentation.docx
@@ -1,6 +1,6 @@
 
 <file path=word/document.xml><?xml version="1.0" encoding="utf-8"?>
-<w:document xmlns:wpc="http://schemas.microsoft.com/office/word/2010/wordprocessingCanvas" xmlns:cx="http://schemas.microsoft.com/office/drawing/2014/chartex" xmlns:cx1="http://schemas.microsoft.com/office/drawing/2015/9/8/chartex" xmlns:cx2="http://schemas.microsoft.com/office/drawing/2015/10/21/chartex" xmlns:cx3="http://schemas.microsoft.com/office/drawing/2016/5/9/chartex" xmlns:cx4="http://schemas.microsoft.com/office/drawing/2016/5/10/chartex" xmlns:cx5="http://schemas.microsoft.com/office/drawing/2016/5/11/chartex" xmlns:cx6="http://schemas.microsoft.com/office/drawing/2016/5/12/chartex" xmlns:cx7="http://schemas.microsoft.com/office/drawing/2016/5/13/chartex" xmlns:cx8="http://schemas.microsoft.com/office/drawing/2016/5/14/chartex" xmlns:mc="http://schemas.openxmlformats.org/markup-compatibility/2006" xmlns:aink="http://schemas.microsoft.com/office/drawing/2016/ink" xmlns:am3d="http://schemas.microsoft.com/office/drawing/2017/model3d" xmlns:o="urn:schemas-microsoft-com:office:office" xmlns:r="http://schemas.openxmlformats.org/officeDocument/2006/relationships" xmlns:m="http://schemas.openxmlformats.org/officeDocument/2006/math" xmlns:v="urn:schemas-microsoft-com:vml" xmlns:wp14="http://schemas.microsoft.com/office/word/2010/wordprocessingDrawing" xmlns:wp="http://schemas.openxmlformats.org/drawingml/2006/wordprocessingDrawing" xmlns:w10="urn:schemas-microsoft-com:office:word" xmlns:w="http://schemas.openxmlformats.org/wordprocessingml/2006/main" xmlns:w14="http://schemas.microsoft.com/office/word/2010/wordml" xmlns:w15="http://schemas.microsoft.com/office/word/2012/wordml" xmlns:w16cex="http://schemas.microsoft.com/office/word/2018/wordml/cex" xmlns:w16cid="http://schemas.microsoft.com/office/word/2016/wordml/cid" xmlns:w16="http://schemas.microsoft.com/office/word/2018/wordml" xmlns:w16sdtdh="http://schemas.microsoft.com/office/word/2020/wordml/sdtdatahash" xmlns:w16se="http://schemas.microsoft.com/office/word/2015/wordml/symex" xmlns:wpg="http://schemas.microsoft.com/office/word/2010/wordprocessingGroup" xmlns:wpi="http://schemas.microsoft.com/office/word/2010/wordprocessingInk" xmlns:wne="http://schemas.microsoft.com/office/word/2006/wordml" xmlns:wps="http://schemas.microsoft.com/office/word/2010/wordprocessingShape" mc:Ignorable="w14 w15 w16se w16cid w16 w16cex w16sdtdh wp14">
+<w:document xmlns:wpc="http://schemas.microsoft.com/office/word/2010/wordprocessingCanvas" xmlns:cx="http://schemas.microsoft.com/office/drawing/2014/chartex" xmlns:cx1="http://schemas.microsoft.com/office/drawing/2015/9/8/chartex" xmlns:mc="http://schemas.openxmlformats.org/markup-compatibility/2006" xmlns:o="urn:schemas-microsoft-com:office:office" xmlns:r="http://schemas.openxmlformats.org/officeDocument/2006/relationships" xmlns:m="http://schemas.openxmlformats.org/officeDocument/2006/math" xmlns:v="urn:schemas-microsoft-com:vml" xmlns:wp14="http://schemas.microsoft.com/office/word/2010/wordprocessingDrawing" xmlns:wp="http://schemas.openxmlformats.org/drawingml/2006/wordprocessingDrawing" xmlns:w10="urn:schemas-microsoft-com:office:word" xmlns:w="http://schemas.openxmlformats.org/wordprocessingml/2006/main" xmlns:w14="http://schemas.microsoft.com/office/word/2010/wordml" xmlns:w15="http://schemas.microsoft.com/office/word/2012/wordml" xmlns:w16se="http://schemas.microsoft.com/office/word/2015/wordml/symex" xmlns:wpg="http://schemas.microsoft.com/office/word/2010/wordprocessingGroup" xmlns:wpi="http://schemas.microsoft.com/office/word/2010/wordprocessingInk" xmlns:wne="http://schemas.microsoft.com/office/word/2006/wordml" xmlns:wps="http://schemas.microsoft.com/office/word/2010/wordprocessingShape" mc:Ignorable="w14 w15 w16se wp14">
   <w:body>
     <w:sdt>
       <w:sdtPr>
@@ -36,6 +36,7 @@
           <w:r>
             <w:rPr>
               <w:noProof/>
+              <w:lang w:val="en-US"/>
             </w:rPr>
             <mc:AlternateContent>
               <mc:Choice Requires="wps">
@@ -194,7 +195,7 @@
                   </wp:anchor>
                 </w:drawing>
               </mc:Choice>
-              <mc:Fallback>
+              <mc:Fallback xmlns:w16sdtdh="http://schemas.microsoft.com/office/word/2020/wordml/sdtdatahash" xmlns:w16="http://schemas.microsoft.com/office/word/2018/wordml" xmlns:w16cid="http://schemas.microsoft.com/office/word/2016/wordml/cid" xmlns:w16cex="http://schemas.microsoft.com/office/word/2018/wordml/cex" xmlns:am3d="http://schemas.microsoft.com/office/drawing/2017/model3d" xmlns:aink="http://schemas.microsoft.com/office/drawing/2016/ink" xmlns:cx8="http://schemas.microsoft.com/office/drawing/2016/5/14/chartex" xmlns:cx7="http://schemas.microsoft.com/office/drawing/2016/5/13/chartex" xmlns:cx6="http://schemas.microsoft.com/office/drawing/2016/5/12/chartex" xmlns:cx5="http://schemas.microsoft.com/office/drawing/2016/5/11/chartex" xmlns:cx4="http://schemas.microsoft.com/office/drawing/2016/5/10/chartex" xmlns:cx3="http://schemas.microsoft.com/office/drawing/2016/5/9/chartex" xmlns:cx2="http://schemas.microsoft.com/office/drawing/2015/10/21/chartex">
                 <w:pict>
                   <v:shapetype w14:anchorId="40121E6A" id="_x0000_t202" coordsize="21600,21600" o:spt="202" path="m,l,21600r21600,l21600,xe">
                     <v:stroke joinstyle="miter"/>
@@ -307,6 +308,7 @@
               <w:color w:val="4472C4" w:themeColor="accent1"/>
               <w:sz w:val="36"/>
               <w:szCs w:val="36"/>
+              <w:lang w:val="en-US"/>
             </w:rPr>
             <mc:AlternateContent>
               <mc:Choice Requires="wpg">
@@ -811,7 +813,7 @@
                   </wp:anchor>
                 </w:drawing>
               </mc:Choice>
-              <mc:Fallback>
+              <mc:Fallback xmlns:w16sdtdh="http://schemas.microsoft.com/office/word/2020/wordml/sdtdatahash" xmlns:w16="http://schemas.microsoft.com/office/word/2018/wordml" xmlns:w16cid="http://schemas.microsoft.com/office/word/2016/wordml/cid" xmlns:w16cex="http://schemas.microsoft.com/office/word/2018/wordml/cex" xmlns:am3d="http://schemas.microsoft.com/office/drawing/2017/model3d" xmlns:aink="http://schemas.microsoft.com/office/drawing/2016/ink" xmlns:cx8="http://schemas.microsoft.com/office/drawing/2016/5/14/chartex" xmlns:cx7="http://schemas.microsoft.com/office/drawing/2016/5/13/chartex" xmlns:cx6="http://schemas.microsoft.com/office/drawing/2016/5/12/chartex" xmlns:cx5="http://schemas.microsoft.com/office/drawing/2016/5/11/chartex" xmlns:cx4="http://schemas.microsoft.com/office/drawing/2016/5/10/chartex" xmlns:cx3="http://schemas.microsoft.com/office/drawing/2016/5/9/chartex" xmlns:cx2="http://schemas.microsoft.com/office/drawing/2015/10/21/chartex">
                 <w:pict>
                   <v:group w14:anchorId="25C48B10" id="Group 2" o:spid="_x0000_s1026" style="position:absolute;margin-left:0;margin-top:0;width:432.65pt;height:448.55pt;z-index:-251656192;mso-width-percent:706;mso-height-percent:566;mso-left-percent:220;mso-top-percent:300;mso-position-horizontal-relative:page;mso-position-vertical-relative:page;mso-width-percent:706;mso-height-percent:566;mso-left-percent:220;mso-top-percent:300" coordsize="43291,44910" o:gfxdata="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">
                     <o:lock v:ext="edit" aspectratio="t"/>
@@ -839,6 +841,7 @@
           <w:r>
             <w:rPr>
               <w:noProof/>
+              <w:lang w:val="en-US"/>
             </w:rPr>
             <mc:AlternateContent>
               <mc:Choice Requires="wps">
@@ -984,7 +987,7 @@
                   </wp:anchor>
                 </w:drawing>
               </mc:Choice>
-              <mc:Fallback>
+              <mc:Fallback xmlns:w16sdtdh="http://schemas.microsoft.com/office/word/2020/wordml/sdtdatahash" xmlns:w16="http://schemas.microsoft.com/office/word/2018/wordml" xmlns:w16cid="http://schemas.microsoft.com/office/word/2016/wordml/cid" xmlns:w16cex="http://schemas.microsoft.com/office/word/2018/wordml/cex" xmlns:am3d="http://schemas.microsoft.com/office/drawing/2017/model3d" xmlns:aink="http://schemas.microsoft.com/office/drawing/2016/ink" xmlns:cx8="http://schemas.microsoft.com/office/drawing/2016/5/14/chartex" xmlns:cx7="http://schemas.microsoft.com/office/drawing/2016/5/13/chartex" xmlns:cx6="http://schemas.microsoft.com/office/drawing/2016/5/12/chartex" xmlns:cx5="http://schemas.microsoft.com/office/drawing/2016/5/11/chartex" xmlns:cx4="http://schemas.microsoft.com/office/drawing/2016/5/10/chartex" xmlns:cx3="http://schemas.microsoft.com/office/drawing/2016/5/9/chartex" xmlns:cx2="http://schemas.microsoft.com/office/drawing/2015/10/21/chartex">
                 <w:pict>
                   <v:shape w14:anchorId="6C2664D0" id="Text Box 69" o:spid="_x0000_s1027" type="#_x0000_t202" style="position:absolute;margin-left:0;margin-top:0;width:468pt;height:29.5pt;z-index:251659264;visibility:visible;mso-wrap-style:square;mso-width-percent:765;mso-height-percent:0;mso-wrap-distance-left:9pt;mso-wrap-distance-top:0;mso-wrap-distance-right:9pt;mso-wrap-distance-bottom:0;mso-position-horizontal:center;mso-position-horizontal-relative:page;mso-position-vertical:bottom;mso-position-vertical-relative:margin;mso-width-percent:765;mso-height-percent:0;mso-width-relative:page;mso-height-relative:margin;v-text-anchor:bottom" o:gfxdata="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" filled="f" stroked="f" strokeweight=".5pt">
                     <v:textbox style="mso-fit-shape-to-text:t" inset="0,0,0,0">
@@ -3149,14 +3152,25 @@
           <w:lang w:val="en-GB"/>
         </w:rPr>
       </w:pPr>
-      <w:r>
-        <w:rPr>
-          <w:rFonts w:asciiTheme="majorHAnsi" w:hAnsiTheme="majorHAnsi" w:cstheme="majorHAnsi"/>
-          <w:sz w:val="24"/>
-          <w:szCs w:val="24"/>
-          <w:lang w:val="en-GB"/>
-        </w:rPr>
-        <w:t>360 degree servo motors for spinning the wheels</w:t>
+      <w:proofErr w:type="gramStart"/>
+      <w:r>
+        <w:rPr>
+          <w:rFonts w:asciiTheme="majorHAnsi" w:hAnsiTheme="majorHAnsi" w:cstheme="majorHAnsi"/>
+          <w:sz w:val="24"/>
+          <w:szCs w:val="24"/>
+          <w:lang w:val="en-GB"/>
+        </w:rPr>
+        <w:t>360 degree</w:t>
+      </w:r>
+      <w:proofErr w:type="gramEnd"/>
+      <w:r>
+        <w:rPr>
+          <w:rFonts w:asciiTheme="majorHAnsi" w:hAnsiTheme="majorHAnsi" w:cstheme="majorHAnsi"/>
+          <w:sz w:val="24"/>
+          <w:szCs w:val="24"/>
+          <w:lang w:val="en-GB"/>
+        </w:rPr>
+        <w:t xml:space="preserve"> servo motors for spinning the wheels</w:t>
       </w:r>
     </w:p>
     <w:p>
@@ -3229,14 +3243,25 @@
           <w:lang w:val="en-GB"/>
         </w:rPr>
       </w:pPr>
-      <w:r>
-        <w:rPr>
-          <w:rFonts w:asciiTheme="majorHAnsi" w:hAnsiTheme="majorHAnsi" w:cstheme="majorHAnsi"/>
-          <w:sz w:val="24"/>
-          <w:szCs w:val="24"/>
-          <w:lang w:val="en-GB"/>
-        </w:rPr>
-        <w:t>360 degree servo motors for spinning the wheels</w:t>
+      <w:proofErr w:type="gramStart"/>
+      <w:r>
+        <w:rPr>
+          <w:rFonts w:asciiTheme="majorHAnsi" w:hAnsiTheme="majorHAnsi" w:cstheme="majorHAnsi"/>
+          <w:sz w:val="24"/>
+          <w:szCs w:val="24"/>
+          <w:lang w:val="en-GB"/>
+        </w:rPr>
+        <w:t>360 degree</w:t>
+      </w:r>
+      <w:proofErr w:type="gramEnd"/>
+      <w:r>
+        <w:rPr>
+          <w:rFonts w:asciiTheme="majorHAnsi" w:hAnsiTheme="majorHAnsi" w:cstheme="majorHAnsi"/>
+          <w:sz w:val="24"/>
+          <w:szCs w:val="24"/>
+          <w:lang w:val="en-GB"/>
+        </w:rPr>
+        <w:t xml:space="preserve"> servo motors for spinning the wheels</w:t>
       </w:r>
     </w:p>
     <w:p>
@@ -3359,7 +3384,27 @@
           <w:szCs w:val="24"/>
           <w:lang w:val="en-GB"/>
         </w:rPr>
-        <w:t xml:space="preserve">The project group will use the teacher’s explanation and online research as sources. These online resources consists mostly of datasheets and websites of the manufactures about the different sensors. </w:t>
+        <w:t xml:space="preserve">The project group will use the teacher’s explanation and online research as sources. These online resources </w:t>
+      </w:r>
+      <w:proofErr w:type="gramStart"/>
+      <w:r>
+        <w:rPr>
+          <w:rFonts w:asciiTheme="majorHAnsi" w:hAnsiTheme="majorHAnsi" w:cstheme="majorHAnsi"/>
+          <w:sz w:val="24"/>
+          <w:szCs w:val="24"/>
+          <w:lang w:val="en-GB"/>
+        </w:rPr>
+        <w:t>consists</w:t>
+      </w:r>
+      <w:proofErr w:type="gramEnd"/>
+      <w:r>
+        <w:rPr>
+          <w:rFonts w:asciiTheme="majorHAnsi" w:hAnsiTheme="majorHAnsi" w:cstheme="majorHAnsi"/>
+          <w:sz w:val="24"/>
+          <w:szCs w:val="24"/>
+          <w:lang w:val="en-GB"/>
+        </w:rPr>
+        <w:t xml:space="preserve"> mostly of datasheets and websites of the manufactures about the different sensors. </w:t>
       </w:r>
     </w:p>
     <w:p>
@@ -3419,7 +3464,27 @@
           <w:szCs w:val="24"/>
           <w:lang w:val="en-GB"/>
         </w:rPr>
-        <w:t xml:space="preserve">The main part of the project consist of coding the wheels. Our findings are that the wheels are not difficult to program. In addition, programming the ultrasonic sensor is quite simple. However, we found that using the STM32 Cube IDE was difficult to use, as it has a lot of buttons and functionalities. Although this is nice for advanced developers, we found that these functionalities can cause confusion. </w:t>
+        <w:t xml:space="preserve">The main part of the project </w:t>
+      </w:r>
+      <w:proofErr w:type="gramStart"/>
+      <w:r>
+        <w:rPr>
+          <w:rFonts w:asciiTheme="majorHAnsi" w:hAnsiTheme="majorHAnsi" w:cstheme="majorHAnsi"/>
+          <w:sz w:val="24"/>
+          <w:szCs w:val="24"/>
+          <w:lang w:val="en-GB"/>
+        </w:rPr>
+        <w:t>consist</w:t>
+      </w:r>
+      <w:proofErr w:type="gramEnd"/>
+      <w:r>
+        <w:rPr>
+          <w:rFonts w:asciiTheme="majorHAnsi" w:hAnsiTheme="majorHAnsi" w:cstheme="majorHAnsi"/>
+          <w:sz w:val="24"/>
+          <w:szCs w:val="24"/>
+          <w:lang w:val="en-GB"/>
+        </w:rPr>
+        <w:t xml:space="preserve"> of coding the wheels. Our findings are that the wheels are not difficult to program. In addition, programming the ultrasonic sensor is quite simple. However, we found that using the STM32 Cube IDE was difficult to use, as it has a lot of buttons and functionalities. Although this is nice for advanced developers, we found that these functionalities can cause confusion. </w:t>
       </w:r>
     </w:p>
     <w:p>
@@ -3506,8 +3571,59 @@
           <w:szCs w:val="24"/>
           <w:lang w:val="en-GB"/>
         </w:rPr>
-        <w:t>The servo’s are also used in combination with the ultrasonic sensor to change to a random direction when an obstacle is near.</w:t>
-      </w:r>
+        <w:t xml:space="preserve">The </w:t>
+      </w:r>
+      <w:proofErr w:type="gramStart"/>
+      <w:r>
+        <w:rPr>
+          <w:rFonts w:asciiTheme="majorHAnsi" w:hAnsiTheme="majorHAnsi" w:cstheme="majorHAnsi"/>
+          <w:sz w:val="24"/>
+          <w:szCs w:val="24"/>
+          <w:lang w:val="en-GB"/>
+        </w:rPr>
+        <w:t>servo’s</w:t>
+      </w:r>
+      <w:proofErr w:type="gramEnd"/>
+      <w:r>
+        <w:rPr>
+          <w:rFonts w:asciiTheme="majorHAnsi" w:hAnsiTheme="majorHAnsi" w:cstheme="majorHAnsi"/>
+          <w:sz w:val="24"/>
+          <w:szCs w:val="24"/>
+          <w:lang w:val="en-GB"/>
+        </w:rPr>
+        <w:t xml:space="preserve"> are also used in combination with the ultrasonic sensor to change to a random direction when an obstacle is near.</w:t>
+      </w:r>
+      <w:r>
+        <w:rPr>
+          <w:rFonts w:asciiTheme="majorHAnsi" w:hAnsiTheme="majorHAnsi" w:cstheme="majorHAnsi"/>
+          <w:sz w:val="24"/>
+          <w:szCs w:val="24"/>
+          <w:lang w:val="en-GB"/>
+        </w:rPr>
+        <w:t xml:space="preserve"> Afterwards 2 PID controllers were implemented to control the speed using the measurement of the servo output (1 per wheel). The way rpm was calculated was by measuring the PWM output of the servo which is the position of the wheel and measuring it again after 100ms. We subtract the former from the latter and multiply by 10. This way we have units per second. Multiply by 60 for units per minutes and divide by 360 so that we have rpm. </w:t>
+      </w:r>
+      <w:proofErr w:type="spellStart"/>
+      <w:r>
+        <w:rPr>
+          <w:rFonts w:asciiTheme="majorHAnsi" w:hAnsiTheme="majorHAnsi" w:cstheme="majorHAnsi"/>
+          <w:sz w:val="24"/>
+          <w:szCs w:val="24"/>
+          <w:lang w:val="en-GB"/>
+        </w:rPr>
+        <w:t>Them</w:t>
+      </w:r>
+      <w:proofErr w:type="spellEnd"/>
+      <w:r>
+        <w:rPr>
+          <w:rFonts w:asciiTheme="majorHAnsi" w:hAnsiTheme="majorHAnsi" w:cstheme="majorHAnsi"/>
+          <w:sz w:val="24"/>
+          <w:szCs w:val="24"/>
+          <w:lang w:val="en-GB"/>
+        </w:rPr>
+        <w:t xml:space="preserve"> map this value accordingly and pass it as input of the PID controller. Then take the output of the PID controller and use it as input for the wheel duty cycle.</w:t>
+      </w:r>
+      <w:bookmarkStart w:id="7" w:name="_GoBack"/>
+      <w:bookmarkEnd w:id="7"/>
     </w:p>
     <w:p>
       <w:pPr>
@@ -3528,7 +3644,7 @@
           <w:lang w:val="en-GB"/>
         </w:rPr>
       </w:pPr>
-      <w:bookmarkStart w:id="7" w:name="_Toc73954826"/>
+      <w:bookmarkStart w:id="8" w:name="_Toc73954826"/>
       <w:r>
         <w:rPr>
           <w:color w:val="auto"/>
@@ -3536,26 +3652,46 @@
         </w:rPr>
         <w:t>Ultrasonic sound implementation</w:t>
       </w:r>
-      <w:bookmarkEnd w:id="7"/>
-    </w:p>
-    <w:p>
-      <w:pPr>
-        <w:pStyle w:val="NoSpacing"/>
-        <w:rPr>
-          <w:rFonts w:asciiTheme="majorHAnsi" w:hAnsiTheme="majorHAnsi" w:cstheme="majorHAnsi"/>
-          <w:sz w:val="24"/>
-          <w:szCs w:val="24"/>
-          <w:lang w:val="en-GB"/>
-        </w:rPr>
-      </w:pPr>
-      <w:r>
-        <w:rPr>
-          <w:rFonts w:asciiTheme="majorHAnsi" w:hAnsiTheme="majorHAnsi" w:cstheme="majorHAnsi"/>
-          <w:sz w:val="24"/>
-          <w:szCs w:val="24"/>
-          <w:lang w:val="en-GB"/>
-        </w:rPr>
-        <w:t>The ultrasonic sound measures on its own. It only requires a timed measuring pulse, but returns a wave which is easy to parse. By measuring the time the line has been kept HIGH by the sensor we can determine the distance to an object. The sensor is polled at an interval and the value is compared to a threshold value. The wheels are programmed to make a turn to a random direction when the distance becomes lower than the threshold.</w:t>
+      <w:bookmarkEnd w:id="8"/>
+    </w:p>
+    <w:p>
+      <w:pPr>
+        <w:pStyle w:val="NoSpacing"/>
+        <w:rPr>
+          <w:rFonts w:asciiTheme="majorHAnsi" w:hAnsiTheme="majorHAnsi" w:cstheme="majorHAnsi"/>
+          <w:sz w:val="24"/>
+          <w:szCs w:val="24"/>
+          <w:lang w:val="en-GB"/>
+        </w:rPr>
+      </w:pPr>
+      <w:r>
+        <w:rPr>
+          <w:rFonts w:asciiTheme="majorHAnsi" w:hAnsiTheme="majorHAnsi" w:cstheme="majorHAnsi"/>
+          <w:sz w:val="24"/>
+          <w:szCs w:val="24"/>
+          <w:lang w:val="en-GB"/>
+        </w:rPr>
+        <w:t xml:space="preserve">The ultrasonic sound measures on its own. It only requires a timed measuring pulse, but returns a wave which is easy to parse. By measuring the </w:t>
+      </w:r>
+      <w:proofErr w:type="gramStart"/>
+      <w:r>
+        <w:rPr>
+          <w:rFonts w:asciiTheme="majorHAnsi" w:hAnsiTheme="majorHAnsi" w:cstheme="majorHAnsi"/>
+          <w:sz w:val="24"/>
+          <w:szCs w:val="24"/>
+          <w:lang w:val="en-GB"/>
+        </w:rPr>
+        <w:t>time</w:t>
+      </w:r>
+      <w:proofErr w:type="gramEnd"/>
+      <w:r>
+        <w:rPr>
+          <w:rFonts w:asciiTheme="majorHAnsi" w:hAnsiTheme="majorHAnsi" w:cstheme="majorHAnsi"/>
+          <w:sz w:val="24"/>
+          <w:szCs w:val="24"/>
+          <w:lang w:val="en-GB"/>
+        </w:rPr>
+        <w:t xml:space="preserve"> the line has been kept HIGH by the sensor we can determine the distance to an object. The sensor is polled at an interval and the value is compared to a threshold value. The wheels are programmed to make a turn to a random direction when the distance becomes lower than the threshold.</w:t>
       </w:r>
     </w:p>
     <w:p>
@@ -3577,7 +3713,7 @@
           <w:lang w:val="en-GB"/>
         </w:rPr>
       </w:pPr>
-      <w:bookmarkStart w:id="8" w:name="_Toc73954827"/>
+      <w:bookmarkStart w:id="9" w:name="_Toc73954827"/>
       <w:r>
         <w:rPr>
           <w:color w:val="auto"/>
@@ -3585,7 +3721,7 @@
         </w:rPr>
         <w:t>STM32Nucleo-f303re</w:t>
       </w:r>
-      <w:bookmarkEnd w:id="8"/>
+      <w:bookmarkEnd w:id="9"/>
       <w:r>
         <w:rPr>
           <w:color w:val="auto"/>
@@ -3654,7 +3790,7 @@
           <w:lang w:val="en-GB"/>
         </w:rPr>
       </w:pPr>
-      <w:bookmarkStart w:id="9" w:name="_Toc73954828"/>
+      <w:bookmarkStart w:id="10" w:name="_Toc73954828"/>
       <w:r>
         <w:rPr>
           <w:rFonts w:cstheme="majorHAnsi"/>
@@ -3663,7 +3799,7 @@
         </w:rPr>
         <w:t>ESP32 as sender and receiver</w:t>
       </w:r>
-      <w:bookmarkEnd w:id="9"/>
+      <w:bookmarkEnd w:id="10"/>
     </w:p>
     <w:p>
       <w:pPr>
@@ -3729,7 +3865,17 @@
           <w:szCs w:val="24"/>
           <w:lang w:val="en-GB"/>
         </w:rPr>
-        <w:t xml:space="preserve"> ‘&lt;:</w:t>
+        <w:t xml:space="preserve"> ‘</w:t>
+      </w:r>
+      <w:proofErr w:type="gramStart"/>
+      <w:r>
+        <w:rPr>
+          <w:rFonts w:asciiTheme="majorHAnsi" w:hAnsiTheme="majorHAnsi" w:cstheme="majorHAnsi"/>
+          <w:sz w:val="24"/>
+          <w:szCs w:val="24"/>
+          <w:lang w:val="en-GB"/>
+        </w:rPr>
+        <w:t>&lt;:</w:t>
       </w:r>
       <w:proofErr w:type="spellStart"/>
       <w:r>
@@ -3739,7 +3885,17 @@
           <w:szCs w:val="24"/>
           <w:lang w:val="en-GB"/>
         </w:rPr>
-        <w:t>SSID:Password:HostID:port</w:t>
+        <w:t>SSID</w:t>
+      </w:r>
+      <w:proofErr w:type="gramEnd"/>
+      <w:r>
+        <w:rPr>
+          <w:rFonts w:asciiTheme="majorHAnsi" w:hAnsiTheme="majorHAnsi" w:cstheme="majorHAnsi"/>
+          <w:sz w:val="24"/>
+          <w:szCs w:val="24"/>
+          <w:lang w:val="en-GB"/>
+        </w:rPr>
+        <w:t>:Password:HostID:port</w:t>
       </w:r>
       <w:proofErr w:type="spellEnd"/>
       <w:r>
@@ -3771,7 +3927,7 @@
           <w:lang w:val="en-GB"/>
         </w:rPr>
       </w:pPr>
-      <w:bookmarkStart w:id="10" w:name="_Toc73954829"/>
+      <w:bookmarkStart w:id="11" w:name="_Toc73954829"/>
       <w:r>
         <w:rPr>
           <w:color w:val="auto"/>
@@ -3779,7 +3935,7 @@
         </w:rPr>
         <w:t>C# application</w:t>
       </w:r>
-      <w:bookmarkEnd w:id="10"/>
+      <w:bookmarkEnd w:id="11"/>
     </w:p>
     <w:p>
       <w:pPr>
@@ -3884,7 +4040,7 @@
           <w:lang w:val="en-GB"/>
         </w:rPr>
       </w:pPr>
-      <w:bookmarkStart w:id="11" w:name="_Toc73954830"/>
+      <w:bookmarkStart w:id="12" w:name="_Toc73954830"/>
       <w:r>
         <w:rPr>
           <w:color w:val="auto"/>
@@ -3892,7 +4048,7 @@
         </w:rPr>
         <w:t>Class diagram</w:t>
       </w:r>
-      <w:bookmarkEnd w:id="11"/>
+      <w:bookmarkEnd w:id="12"/>
     </w:p>
     <w:p>
       <w:pPr>
@@ -3910,7 +4066,7 @@
       <w:r>
         <w:rPr>
           <w:noProof/>
-          <w:lang w:val="en-GB"/>
+          <w:lang w:val="en-US"/>
         </w:rPr>
         <w:drawing>
           <wp:inline distT="0" distB="0" distL="0" distR="0" wp14:anchorId="25D7A261" wp14:editId="47196DED">
@@ -3984,7 +4140,7 @@
           <w:lang w:val="en-GB"/>
         </w:rPr>
       </w:pPr>
-      <w:bookmarkStart w:id="12" w:name="_Toc73954831"/>
+      <w:bookmarkStart w:id="13" w:name="_Toc73954831"/>
       <w:r>
         <w:rPr>
           <w:color w:val="auto"/>
@@ -3992,7 +4148,7 @@
         </w:rPr>
         <w:t>Caveats</w:t>
       </w:r>
-      <w:bookmarkEnd w:id="12"/>
+      <w:bookmarkEnd w:id="13"/>
     </w:p>
     <w:p>
       <w:pPr>
@@ -4060,15 +4216,16 @@
           <w:lang w:val="en-GB"/>
         </w:rPr>
       </w:pPr>
-      <w:bookmarkStart w:id="13" w:name="_Toc73954832"/>
+      <w:bookmarkStart w:id="14" w:name="_Toc73954832"/>
       <w:r>
         <w:rPr>
           <w:color w:val="auto"/>
           <w:lang w:val="en-GB"/>
         </w:rPr>
+        <w:lastRenderedPageBreak/>
         <w:t>Testing</w:t>
       </w:r>
-      <w:bookmarkEnd w:id="13"/>
+      <w:bookmarkEnd w:id="14"/>
     </w:p>
     <w:p>
       <w:pPr>
@@ -4109,16 +4266,15 @@
           <w:lang w:val="en-GB"/>
         </w:rPr>
       </w:pPr>
-      <w:bookmarkStart w:id="14" w:name="_Toc73954833"/>
+      <w:bookmarkStart w:id="15" w:name="_Toc73954833"/>
       <w:r>
         <w:rPr>
           <w:color w:val="auto"/>
           <w:lang w:val="en-GB"/>
         </w:rPr>
-        <w:lastRenderedPageBreak/>
         <w:t>Recommendations</w:t>
       </w:r>
-      <w:bookmarkEnd w:id="14"/>
+      <w:bookmarkEnd w:id="15"/>
     </w:p>
     <w:p>
       <w:pPr>
@@ -4229,7 +4385,7 @@
           <w:lang w:val="en-GB"/>
         </w:rPr>
       </w:pPr>
-      <w:bookmarkStart w:id="15" w:name="_Toc73954834"/>
+      <w:bookmarkStart w:id="16" w:name="_Toc73954834"/>
       <w:r>
         <w:rPr>
           <w:color w:val="auto"/>
@@ -4237,7 +4393,7 @@
         </w:rPr>
         <w:t>Role division</w:t>
       </w:r>
-      <w:bookmarkEnd w:id="15"/>
+      <w:bookmarkEnd w:id="16"/>
     </w:p>
     <w:p>
       <w:pPr>
@@ -4278,7 +4434,7 @@
           <w:lang w:val="en-GB"/>
         </w:rPr>
       </w:pPr>
-      <w:bookmarkStart w:id="16" w:name="_Toc73954835"/>
+      <w:bookmarkStart w:id="17" w:name="_Toc73954835"/>
       <w:r>
         <w:rPr>
           <w:color w:val="auto"/>
@@ -4286,7 +4442,7 @@
         </w:rPr>
         <w:t>Challenges</w:t>
       </w:r>
-      <w:bookmarkEnd w:id="16"/>
+      <w:bookmarkEnd w:id="17"/>
     </w:p>
     <w:p>
       <w:pPr>
@@ -4327,7 +4483,7 @@
           <w:lang w:val="en-GB"/>
         </w:rPr>
       </w:pPr>
-      <w:bookmarkStart w:id="17" w:name="_Toc73954836"/>
+      <w:bookmarkStart w:id="18" w:name="_Toc73954836"/>
       <w:r>
         <w:rPr>
           <w:color w:val="auto"/>
@@ -4335,7 +4491,7 @@
         </w:rPr>
         <w:t>Conclusions</w:t>
       </w:r>
-      <w:bookmarkEnd w:id="17"/>
+      <w:bookmarkEnd w:id="18"/>
     </w:p>
     <w:p>
       <w:pPr>
@@ -4381,6 +4537,7 @@
       <w:r>
         <w:rPr>
           <w:noProof/>
+          <w:lang w:val="en-US"/>
         </w:rPr>
         <w:lastRenderedPageBreak/>
         <w:drawing>
@@ -4504,7 +4661,7 @@
 </file>
 
 <file path=word/endnotes.xml><?xml version="1.0" encoding="utf-8"?>
-<w:endnotes xmlns:wpc="http://schemas.microsoft.com/office/word/2010/wordprocessingCanvas" xmlns:cx="http://schemas.microsoft.com/office/drawing/2014/chartex" xmlns:cx1="http://schemas.microsoft.com/office/drawing/2015/9/8/chartex" xmlns:cx2="http://schemas.microsoft.com/office/drawing/2015/10/21/chartex" xmlns:cx3="http://schemas.microsoft.com/office/drawing/2016/5/9/chartex" xmlns:cx4="http://schemas.microsoft.com/office/drawing/2016/5/10/chartex" xmlns:cx5="http://schemas.microsoft.com/office/drawing/2016/5/11/chartex" xmlns:cx6="http://schemas.microsoft.com/office/drawing/2016/5/12/chartex" xmlns:cx7="http://schemas.microsoft.com/office/drawing/2016/5/13/chartex" xmlns:cx8="http://schemas.microsoft.com/office/drawing/2016/5/14/chartex" xmlns:mc="http://schemas.openxmlformats.org/markup-compatibility/2006" xmlns:aink="http://schemas.microsoft.com/office/drawing/2016/ink" xmlns:am3d="http://schemas.microsoft.com/office/drawing/2017/model3d" xmlns:o="urn:schemas-microsoft-com:office:office" xmlns:r="http://schemas.openxmlformats.org/officeDocument/2006/relationships" xmlns:m="http://schemas.openxmlformats.org/officeDocument/2006/math" xmlns:v="urn:schemas-microsoft-com:vml" xmlns:wp14="http://schemas.microsoft.com/office/word/2010/wordprocessingDrawing" xmlns:wp="http://schemas.openxmlformats.org/drawingml/2006/wordprocessingDrawing" xmlns:w10="urn:schemas-microsoft-com:office:word" xmlns:w="http://schemas.openxmlformats.org/wordprocessingml/2006/main" xmlns:w14="http://schemas.microsoft.com/office/word/2010/wordml" xmlns:w15="http://schemas.microsoft.com/office/word/2012/wordml" xmlns:w16cex="http://schemas.microsoft.com/office/word/2018/wordml/cex" xmlns:w16cid="http://schemas.microsoft.com/office/word/2016/wordml/cid" xmlns:w16="http://schemas.microsoft.com/office/word/2018/wordml" xmlns:w16sdtdh="http://schemas.microsoft.com/office/word/2020/wordml/sdtdatahash" xmlns:w16se="http://schemas.microsoft.com/office/word/2015/wordml/symex" xmlns:wpg="http://schemas.microsoft.com/office/word/2010/wordprocessingGroup" xmlns:wpi="http://schemas.microsoft.com/office/word/2010/wordprocessingInk" xmlns:wne="http://schemas.microsoft.com/office/word/2006/wordml" xmlns:wps="http://schemas.microsoft.com/office/word/2010/wordprocessingShape" mc:Ignorable="w14 w15 w16se w16cid w16 w16cex w16sdtdh wp14">
+<w:endnotes xmlns:wpc="http://schemas.microsoft.com/office/word/2010/wordprocessingCanvas" xmlns:cx="http://schemas.microsoft.com/office/drawing/2014/chartex" xmlns:cx1="http://schemas.microsoft.com/office/drawing/2015/9/8/chartex" xmlns:mc="http://schemas.openxmlformats.org/markup-compatibility/2006" xmlns:o="urn:schemas-microsoft-com:office:office" xmlns:r="http://schemas.openxmlformats.org/officeDocument/2006/relationships" xmlns:m="http://schemas.openxmlformats.org/officeDocument/2006/math" xmlns:v="urn:schemas-microsoft-com:vml" xmlns:wp14="http://schemas.microsoft.com/office/word/2010/wordprocessingDrawing" xmlns:wp="http://schemas.openxmlformats.org/drawingml/2006/wordprocessingDrawing" xmlns:w10="urn:schemas-microsoft-com:office:word" xmlns:w="http://schemas.openxmlformats.org/wordprocessingml/2006/main" xmlns:w14="http://schemas.microsoft.com/office/word/2010/wordml" xmlns:w15="http://schemas.microsoft.com/office/word/2012/wordml" xmlns:w16se="http://schemas.microsoft.com/office/word/2015/wordml/symex" xmlns:wpg="http://schemas.microsoft.com/office/word/2010/wordprocessingGroup" xmlns:wpi="http://schemas.microsoft.com/office/word/2010/wordprocessingInk" xmlns:wne="http://schemas.microsoft.com/office/word/2006/wordml" xmlns:wps="http://schemas.microsoft.com/office/word/2010/wordprocessingShape" mc:Ignorable="w14 w15 w16se wp14">
   <w:endnote w:type="separator" w:id="-1">
     <w:p>
       <w:pPr>
@@ -4529,7 +4686,7 @@
 </file>
 
 <file path=word/footer1.xml><?xml version="1.0" encoding="utf-8"?>
-<w:ftr xmlns:wpc="http://schemas.microsoft.com/office/word/2010/wordprocessingCanvas" xmlns:cx="http://schemas.microsoft.com/office/drawing/2014/chartex" xmlns:cx1="http://schemas.microsoft.com/office/drawing/2015/9/8/chartex" xmlns:cx2="http://schemas.microsoft.com/office/drawing/2015/10/21/chartex" xmlns:cx3="http://schemas.microsoft.com/office/drawing/2016/5/9/chartex" xmlns:cx4="http://schemas.microsoft.com/office/drawing/2016/5/10/chartex" xmlns:cx5="http://schemas.microsoft.com/office/drawing/2016/5/11/chartex" xmlns:cx6="http://schemas.microsoft.com/office/drawing/2016/5/12/chartex" xmlns:cx7="http://schemas.microsoft.com/office/drawing/2016/5/13/chartex" xmlns:cx8="http://schemas.microsoft.com/office/drawing/2016/5/14/chartex" xmlns:mc="http://schemas.openxmlformats.org/markup-compatibility/2006" xmlns:aink="http://schemas.microsoft.com/office/drawing/2016/ink" xmlns:am3d="http://schemas.microsoft.com/office/drawing/2017/model3d" xmlns:o="urn:schemas-microsoft-com:office:office" xmlns:r="http://schemas.openxmlformats.org/officeDocument/2006/relationships" xmlns:m="http://schemas.openxmlformats.org/officeDocument/2006/math" xmlns:v="urn:schemas-microsoft-com:vml" xmlns:wp14="http://schemas.microsoft.com/office/word/2010/wordprocessingDrawing" xmlns:wp="http://schemas.openxmlformats.org/drawingml/2006/wordprocessingDrawing" xmlns:w10="urn:schemas-microsoft-com:office:word" xmlns:w="http://schemas.openxmlformats.org/wordprocessingml/2006/main" xmlns:w14="http://schemas.microsoft.com/office/word/2010/wordml" xmlns:w15="http://schemas.microsoft.com/office/word/2012/wordml" xmlns:w16cex="http://schemas.microsoft.com/office/word/2018/wordml/cex" xmlns:w16cid="http://schemas.microsoft.com/office/word/2016/wordml/cid" xmlns:w16="http://schemas.microsoft.com/office/word/2018/wordml" xmlns:w16sdtdh="http://schemas.microsoft.com/office/word/2020/wordml/sdtdatahash" xmlns:w16se="http://schemas.microsoft.com/office/word/2015/wordml/symex" xmlns:wpg="http://schemas.microsoft.com/office/word/2010/wordprocessingGroup" xmlns:wpi="http://schemas.microsoft.com/office/word/2010/wordprocessingInk" xmlns:wne="http://schemas.microsoft.com/office/word/2006/wordml" xmlns:wps="http://schemas.microsoft.com/office/word/2010/wordprocessingShape" mc:Ignorable="w14 w15 w16se w16cid w16 w16cex w16sdtdh wp14">
+<w:ftr xmlns:wpc="http://schemas.microsoft.com/office/word/2010/wordprocessingCanvas" xmlns:cx="http://schemas.microsoft.com/office/drawing/2014/chartex" xmlns:cx1="http://schemas.microsoft.com/office/drawing/2015/9/8/chartex" xmlns:mc="http://schemas.openxmlformats.org/markup-compatibility/2006" xmlns:o="urn:schemas-microsoft-com:office:office" xmlns:r="http://schemas.openxmlformats.org/officeDocument/2006/relationships" xmlns:m="http://schemas.openxmlformats.org/officeDocument/2006/math" xmlns:v="urn:schemas-microsoft-com:vml" xmlns:wp14="http://schemas.microsoft.com/office/word/2010/wordprocessingDrawing" xmlns:wp="http://schemas.openxmlformats.org/drawingml/2006/wordprocessingDrawing" xmlns:w10="urn:schemas-microsoft-com:office:word" xmlns:w="http://schemas.openxmlformats.org/wordprocessingml/2006/main" xmlns:w14="http://schemas.microsoft.com/office/word/2010/wordml" xmlns:w15="http://schemas.microsoft.com/office/word/2012/wordml" xmlns:w16se="http://schemas.microsoft.com/office/word/2015/wordml/symex" xmlns:wpg="http://schemas.microsoft.com/office/word/2010/wordprocessingGroup" xmlns:wpi="http://schemas.microsoft.com/office/word/2010/wordprocessingInk" xmlns:wne="http://schemas.microsoft.com/office/word/2006/wordml" xmlns:wps="http://schemas.microsoft.com/office/word/2010/wordprocessingShape" mc:Ignorable="w14 w15 w16se wp14">
   <w:p>
     <w:pPr>
       <w:pStyle w:val="Footer"/>
@@ -4577,7 +4734,7 @@
         <w:sz w:val="24"/>
         <w:szCs w:val="24"/>
       </w:rPr>
-      <w:t>2</w:t>
+      <w:t>5</w:t>
     </w:r>
     <w:r>
       <w:rPr>
@@ -4599,7 +4756,7 @@
 </file>
 
 <file path=word/footnotes.xml><?xml version="1.0" encoding="utf-8"?>
-<w:footnotes xmlns:wpc="http://schemas.microsoft.com/office/word/2010/wordprocessingCanvas" xmlns:cx="http://schemas.microsoft.com/office/drawing/2014/chartex" xmlns:cx1="http://schemas.microsoft.com/office/drawing/2015/9/8/chartex" xmlns:cx2="http://schemas.microsoft.com/office/drawing/2015/10/21/chartex" xmlns:cx3="http://schemas.microsoft.com/office/drawing/2016/5/9/chartex" xmlns:cx4="http://schemas.microsoft.com/office/drawing/2016/5/10/chartex" xmlns:cx5="http://schemas.microsoft.com/office/drawing/2016/5/11/chartex" xmlns:cx6="http://schemas.microsoft.com/office/drawing/2016/5/12/chartex" xmlns:cx7="http://schemas.microsoft.com/office/drawing/2016/5/13/chartex" xmlns:cx8="http://schemas.microsoft.com/office/drawing/2016/5/14/chartex" xmlns:mc="http://schemas.openxmlformats.org/markup-compatibility/2006" xmlns:aink="http://schemas.microsoft.com/office/drawing/2016/ink" xmlns:am3d="http://schemas.microsoft.com/office/drawing/2017/model3d" xmlns:o="urn:schemas-microsoft-com:office:office" xmlns:r="http://schemas.openxmlformats.org/officeDocument/2006/relationships" xmlns:m="http://schemas.openxmlformats.org/officeDocument/2006/math" xmlns:v="urn:schemas-microsoft-com:vml" xmlns:wp14="http://schemas.microsoft.com/office/word/2010/wordprocessingDrawing" xmlns:wp="http://schemas.openxmlformats.org/drawingml/2006/wordprocessingDrawing" xmlns:w10="urn:schemas-microsoft-com:office:word" xmlns:w="http://schemas.openxmlformats.org/wordprocessingml/2006/main" xmlns:w14="http://schemas.microsoft.com/office/word/2010/wordml" xmlns:w15="http://schemas.microsoft.com/office/word/2012/wordml" xmlns:w16cex="http://schemas.microsoft.com/office/word/2018/wordml/cex" xmlns:w16cid="http://schemas.microsoft.com/office/word/2016/wordml/cid" xmlns:w16="http://schemas.microsoft.com/office/word/2018/wordml" xmlns:w16sdtdh="http://schemas.microsoft.com/office/word/2020/wordml/sdtdatahash" xmlns:w16se="http://schemas.microsoft.com/office/word/2015/wordml/symex" xmlns:wpg="http://schemas.microsoft.com/office/word/2010/wordprocessingGroup" xmlns:wpi="http://schemas.microsoft.com/office/word/2010/wordprocessingInk" xmlns:wne="http://schemas.microsoft.com/office/word/2006/wordml" xmlns:wps="http://schemas.microsoft.com/office/word/2010/wordprocessingShape" mc:Ignorable="w14 w15 w16se w16cid w16 w16cex w16sdtdh wp14">
+<w:footnotes xmlns:wpc="http://schemas.microsoft.com/office/word/2010/wordprocessingCanvas" xmlns:cx="http://schemas.microsoft.com/office/drawing/2014/chartex" xmlns:cx1="http://schemas.microsoft.com/office/drawing/2015/9/8/chartex" xmlns:mc="http://schemas.openxmlformats.org/markup-compatibility/2006" xmlns:o="urn:schemas-microsoft-com:office:office" xmlns:r="http://schemas.openxmlformats.org/officeDocument/2006/relationships" xmlns:m="http://schemas.openxmlformats.org/officeDocument/2006/math" xmlns:v="urn:schemas-microsoft-com:vml" xmlns:wp14="http://schemas.microsoft.com/office/word/2010/wordprocessingDrawing" xmlns:wp="http://schemas.openxmlformats.org/drawingml/2006/wordprocessingDrawing" xmlns:w10="urn:schemas-microsoft-com:office:word" xmlns:w="http://schemas.openxmlformats.org/wordprocessingml/2006/main" xmlns:w14="http://schemas.microsoft.com/office/word/2010/wordml" xmlns:w15="http://schemas.microsoft.com/office/word/2012/wordml" xmlns:w16se="http://schemas.microsoft.com/office/word/2015/wordml/symex" xmlns:wpg="http://schemas.microsoft.com/office/word/2010/wordprocessingGroup" xmlns:wpi="http://schemas.microsoft.com/office/word/2010/wordprocessingInk" xmlns:wne="http://schemas.microsoft.com/office/word/2006/wordml" xmlns:wps="http://schemas.microsoft.com/office/word/2010/wordprocessingShape" mc:Ignorable="w14 w15 w16se wp14">
   <w:footnote w:type="separator" w:id="-1">
     <w:p>
       <w:pPr>
@@ -4624,7 +4781,7 @@
 </file>
 
 <file path=word/numbering.xml><?xml version="1.0" encoding="utf-8"?>
-<w:numbering xmlns:wpc="http://schemas.microsoft.com/office/word/2010/wordprocessingCanvas" xmlns:cx="http://schemas.microsoft.com/office/drawing/2014/chartex" xmlns:cx1="http://schemas.microsoft.com/office/drawing/2015/9/8/chartex" xmlns:cx2="http://schemas.microsoft.com/office/drawing/2015/10/21/chartex" xmlns:cx3="http://schemas.microsoft.com/office/drawing/2016/5/9/chartex" xmlns:cx4="http://schemas.microsoft.com/office/drawing/2016/5/10/chartex" xmlns:cx5="http://schemas.microsoft.com/office/drawing/2016/5/11/chartex" xmlns:cx6="http://schemas.microsoft.com/office/drawing/2016/5/12/chartex" xmlns:cx7="http://schemas.microsoft.com/office/drawing/2016/5/13/chartex" xmlns:cx8="http://schemas.microsoft.com/office/drawing/2016/5/14/chartex" xmlns:mc="http://schemas.openxmlformats.org/markup-compatibility/2006" xmlns:aink="http://schemas.microsoft.com/office/drawing/2016/ink" xmlns:am3d="http://schemas.microsoft.com/office/drawing/2017/model3d" xmlns:o="urn:schemas-microsoft-com:office:office" xmlns:r="http://schemas.openxmlformats.org/officeDocument/2006/relationships" xmlns:m="http://schemas.openxmlformats.org/officeDocument/2006/math" xmlns:v="urn:schemas-microsoft-com:vml" xmlns:wp14="http://schemas.microsoft.com/office/word/2010/wordprocessingDrawing" xmlns:wp="http://schemas.openxmlformats.org/drawingml/2006/wordprocessingDrawing" xmlns:w10="urn:schemas-microsoft-com:office:word" xmlns:w="http://schemas.openxmlformats.org/wordprocessingml/2006/main" xmlns:w14="http://schemas.microsoft.com/office/word/2010/wordml" xmlns:w15="http://schemas.microsoft.com/office/word/2012/wordml" xmlns:w16cex="http://schemas.microsoft.com/office/word/2018/wordml/cex" xmlns:w16cid="http://schemas.microsoft.com/office/word/2016/wordml/cid" xmlns:w16="http://schemas.microsoft.com/office/word/2018/wordml" xmlns:w16sdtdh="http://schemas.microsoft.com/office/word/2020/wordml/sdtdatahash" xmlns:w16se="http://schemas.microsoft.com/office/word/2015/wordml/symex" xmlns:wpg="http://schemas.microsoft.com/office/word/2010/wordprocessingGroup" xmlns:wpi="http://schemas.microsoft.com/office/word/2010/wordprocessingInk" xmlns:wne="http://schemas.microsoft.com/office/word/2006/wordml" xmlns:wps="http://schemas.microsoft.com/office/word/2010/wordprocessingShape" mc:Ignorable="w14 w15 w16se w16cid w16 w16cex w16sdtdh wp14">
+<w:numbering xmlns:wpc="http://schemas.microsoft.com/office/word/2010/wordprocessingCanvas" xmlns:cx="http://schemas.microsoft.com/office/drawing/2014/chartex" xmlns:cx1="http://schemas.microsoft.com/office/drawing/2015/9/8/chartex" xmlns:mc="http://schemas.openxmlformats.org/markup-compatibility/2006" xmlns:o="urn:schemas-microsoft-com:office:office" xmlns:r="http://schemas.openxmlformats.org/officeDocument/2006/relationships" xmlns:m="http://schemas.openxmlformats.org/officeDocument/2006/math" xmlns:v="urn:schemas-microsoft-com:vml" xmlns:wp14="http://schemas.microsoft.com/office/word/2010/wordprocessingDrawing" xmlns:wp="http://schemas.openxmlformats.org/drawingml/2006/wordprocessingDrawing" xmlns:w10="urn:schemas-microsoft-com:office:word" xmlns:w="http://schemas.openxmlformats.org/wordprocessingml/2006/main" xmlns:w14="http://schemas.microsoft.com/office/word/2010/wordml" xmlns:w15="http://schemas.microsoft.com/office/word/2012/wordml" xmlns:w16se="http://schemas.microsoft.com/office/word/2015/wordml/symex" xmlns:wpg="http://schemas.microsoft.com/office/word/2010/wordprocessingGroup" xmlns:wpi="http://schemas.microsoft.com/office/word/2010/wordprocessingInk" xmlns:wne="http://schemas.microsoft.com/office/word/2006/wordml" xmlns:wps="http://schemas.microsoft.com/office/word/2010/wordprocessingShape" mc:Ignorable="w14 w15 w16se wp14">
   <w:abstractNum w:abstractNumId="0" w15:restartNumberingAfterBreak="0">
     <w:nsid w:val="0CA71D69"/>
     <w:multiLevelType w:val="hybridMultilevel"/>
@@ -5066,7 +5223,7 @@
 </file>
 
 <file path=word/styles.xml><?xml version="1.0" encoding="utf-8"?>
-<w:styles xmlns:mc="http://schemas.openxmlformats.org/markup-compatibility/2006" xmlns:r="http://schemas.openxmlformats.org/officeDocument/2006/relationships" xmlns:w="http://schemas.openxmlformats.org/wordprocessingml/2006/main" xmlns:w14="http://schemas.microsoft.com/office/word/2010/wordml" xmlns:w15="http://schemas.microsoft.com/office/word/2012/wordml" xmlns:w16cex="http://schemas.microsoft.com/office/word/2018/wordml/cex" xmlns:w16cid="http://schemas.microsoft.com/office/word/2016/wordml/cid" xmlns:w16="http://schemas.microsoft.com/office/word/2018/wordml" xmlns:w16sdtdh="http://schemas.microsoft.com/office/word/2020/wordml/sdtdatahash" xmlns:w16se="http://schemas.microsoft.com/office/word/2015/wordml/symex" mc:Ignorable="w14 w15 w16se w16cid w16 w16cex w16sdtdh">
+<w:styles xmlns:mc="http://schemas.openxmlformats.org/markup-compatibility/2006" xmlns:r="http://schemas.openxmlformats.org/officeDocument/2006/relationships" xmlns:w="http://schemas.openxmlformats.org/wordprocessingml/2006/main" xmlns:w14="http://schemas.microsoft.com/office/word/2010/wordml" xmlns:w15="http://schemas.microsoft.com/office/word/2012/wordml" xmlns:w16se="http://schemas.microsoft.com/office/word/2015/wordml/symex" mc:Ignorable="w14 w15 w16se">
   <w:docDefaults>
     <w:rPrDefault>
       <w:rPr>
@@ -5082,7 +5239,7 @@
       </w:pPr>
     </w:pPrDefault>
   </w:docDefaults>
-  <w:latentStyles w:defLockedState="0" w:defUIPriority="99" w:defSemiHidden="0" w:defUnhideWhenUsed="0" w:defQFormat="0" w:count="376">
+  <w:latentStyles w:defLockedState="0" w:defUIPriority="99" w:defSemiHidden="0" w:defUnhideWhenUsed="0" w:defQFormat="0" w:count="371">
     <w:lsdException w:name="Normal" w:uiPriority="0" w:qFormat="1"/>
     <w:lsdException w:name="heading 1" w:uiPriority="9" w:qFormat="1"/>
     <w:lsdException w:name="heading 2" w:semiHidden="1" w:uiPriority="9" w:unhideWhenUsed="1" w:qFormat="1"/>
@@ -5454,11 +5611,6 @@
     <w:lsdException w:name="List Table 5 Dark Accent 6" w:uiPriority="50"/>
     <w:lsdException w:name="List Table 6 Colorful Accent 6" w:uiPriority="51"/>
     <w:lsdException w:name="List Table 7 Colorful Accent 6" w:uiPriority="52"/>
-    <w:lsdException w:name="Mention" w:semiHidden="1" w:unhideWhenUsed="1"/>
-    <w:lsdException w:name="Smart Hyperlink" w:semiHidden="1" w:unhideWhenUsed="1"/>
-    <w:lsdException w:name="Hashtag" w:semiHidden="1" w:unhideWhenUsed="1"/>
-    <w:lsdException w:name="Unresolved Mention" w:semiHidden="1" w:unhideWhenUsed="1"/>
-    <w:lsdException w:name="Smart Link" w:semiHidden="1" w:unhideWhenUsed="1"/>
   </w:latentStyles>
   <w:style w:type="paragraph" w:default="1" w:styleId="Normal">
     <w:name w:val="Normal"/>
@@ -5975,7 +6127,7 @@
 </file>
 
 <file path=customXml/itemProps1.xml><?xml version="1.0" encoding="utf-8"?>
-<ds:datastoreItem xmlns:ds="http://schemas.openxmlformats.org/officeDocument/2006/customXml" ds:itemID="{00547931-674F-460B-B909-8DAC3A8FA183}">
+<ds:datastoreItem xmlns:ds="http://schemas.openxmlformats.org/officeDocument/2006/customXml" ds:itemID="{DBAB21FF-E935-46DF-A4B3-589655E09973}">
   <ds:schemaRefs>
     <ds:schemaRef ds:uri="http://schemas.openxmlformats.org/officeDocument/2006/bibliography"/>
   </ds:schemaRefs>

</xml_diff>

<commit_message>
Updated with minor fixes
</commit_message>
<xml_diff>
--- a/Documentation.docx
+++ b/Documentation.docx
@@ -1,6 +1,6 @@
 
 <file path=word/document.xml><?xml version="1.0" encoding="utf-8"?>
-<w:document xmlns:wpc="http://schemas.microsoft.com/office/word/2010/wordprocessingCanvas" xmlns:cx="http://schemas.microsoft.com/office/drawing/2014/chartex" xmlns:cx1="http://schemas.microsoft.com/office/drawing/2015/9/8/chartex" xmlns:mc="http://schemas.openxmlformats.org/markup-compatibility/2006" xmlns:o="urn:schemas-microsoft-com:office:office" xmlns:r="http://schemas.openxmlformats.org/officeDocument/2006/relationships" xmlns:m="http://schemas.openxmlformats.org/officeDocument/2006/math" xmlns:v="urn:schemas-microsoft-com:vml" xmlns:wp14="http://schemas.microsoft.com/office/word/2010/wordprocessingDrawing" xmlns:wp="http://schemas.openxmlformats.org/drawingml/2006/wordprocessingDrawing" xmlns:w10="urn:schemas-microsoft-com:office:word" xmlns:w="http://schemas.openxmlformats.org/wordprocessingml/2006/main" xmlns:w14="http://schemas.microsoft.com/office/word/2010/wordml" xmlns:w15="http://schemas.microsoft.com/office/word/2012/wordml" xmlns:w16se="http://schemas.microsoft.com/office/word/2015/wordml/symex" xmlns:wpg="http://schemas.microsoft.com/office/word/2010/wordprocessingGroup" xmlns:wpi="http://schemas.microsoft.com/office/word/2010/wordprocessingInk" xmlns:wne="http://schemas.microsoft.com/office/word/2006/wordml" xmlns:wps="http://schemas.microsoft.com/office/word/2010/wordprocessingShape" mc:Ignorable="w14 w15 w16se wp14">
+<w:document xmlns:wpc="http://schemas.microsoft.com/office/word/2010/wordprocessingCanvas" xmlns:cx="http://schemas.microsoft.com/office/drawing/2014/chartex" xmlns:cx1="http://schemas.microsoft.com/office/drawing/2015/9/8/chartex" xmlns:cx2="http://schemas.microsoft.com/office/drawing/2015/10/21/chartex" xmlns:cx3="http://schemas.microsoft.com/office/drawing/2016/5/9/chartex" xmlns:cx4="http://schemas.microsoft.com/office/drawing/2016/5/10/chartex" xmlns:cx5="http://schemas.microsoft.com/office/drawing/2016/5/11/chartex" xmlns:cx6="http://schemas.microsoft.com/office/drawing/2016/5/12/chartex" xmlns:cx7="http://schemas.microsoft.com/office/drawing/2016/5/13/chartex" xmlns:cx8="http://schemas.microsoft.com/office/drawing/2016/5/14/chartex" xmlns:mc="http://schemas.openxmlformats.org/markup-compatibility/2006" xmlns:aink="http://schemas.microsoft.com/office/drawing/2016/ink" xmlns:am3d="http://schemas.microsoft.com/office/drawing/2017/model3d" xmlns:o="urn:schemas-microsoft-com:office:office" xmlns:r="http://schemas.openxmlformats.org/officeDocument/2006/relationships" xmlns:m="http://schemas.openxmlformats.org/officeDocument/2006/math" xmlns:v="urn:schemas-microsoft-com:vml" xmlns:wp14="http://schemas.microsoft.com/office/word/2010/wordprocessingDrawing" xmlns:wp="http://schemas.openxmlformats.org/drawingml/2006/wordprocessingDrawing" xmlns:w10="urn:schemas-microsoft-com:office:word" xmlns:w="http://schemas.openxmlformats.org/wordprocessingml/2006/main" xmlns:w14="http://schemas.microsoft.com/office/word/2010/wordml" xmlns:w15="http://schemas.microsoft.com/office/word/2012/wordml" xmlns:w16cex="http://schemas.microsoft.com/office/word/2018/wordml/cex" xmlns:w16cid="http://schemas.microsoft.com/office/word/2016/wordml/cid" xmlns:w16="http://schemas.microsoft.com/office/word/2018/wordml" xmlns:w16sdtdh="http://schemas.microsoft.com/office/word/2020/wordml/sdtdatahash" xmlns:w16se="http://schemas.microsoft.com/office/word/2015/wordml/symex" xmlns:wpg="http://schemas.microsoft.com/office/word/2010/wordprocessingGroup" xmlns:wpi="http://schemas.microsoft.com/office/word/2010/wordprocessingInk" xmlns:wne="http://schemas.microsoft.com/office/word/2006/wordml" xmlns:wps="http://schemas.microsoft.com/office/word/2010/wordprocessingShape" mc:Ignorable="w14 w15 w16se w16cid w16 w16cex w16sdtdh wp14">
   <w:body>
     <w:sdt>
       <w:sdtPr>
@@ -195,7 +195,7 @@
                   </wp:anchor>
                 </w:drawing>
               </mc:Choice>
-              <mc:Fallback xmlns:w16sdtdh="http://schemas.microsoft.com/office/word/2020/wordml/sdtdatahash" xmlns:w16="http://schemas.microsoft.com/office/word/2018/wordml" xmlns:w16cid="http://schemas.microsoft.com/office/word/2016/wordml/cid" xmlns:w16cex="http://schemas.microsoft.com/office/word/2018/wordml/cex" xmlns:am3d="http://schemas.microsoft.com/office/drawing/2017/model3d" xmlns:aink="http://schemas.microsoft.com/office/drawing/2016/ink" xmlns:cx8="http://schemas.microsoft.com/office/drawing/2016/5/14/chartex" xmlns:cx7="http://schemas.microsoft.com/office/drawing/2016/5/13/chartex" xmlns:cx6="http://schemas.microsoft.com/office/drawing/2016/5/12/chartex" xmlns:cx5="http://schemas.microsoft.com/office/drawing/2016/5/11/chartex" xmlns:cx4="http://schemas.microsoft.com/office/drawing/2016/5/10/chartex" xmlns:cx3="http://schemas.microsoft.com/office/drawing/2016/5/9/chartex" xmlns:cx2="http://schemas.microsoft.com/office/drawing/2015/10/21/chartex">
+              <mc:Fallback>
                 <w:pict>
                   <v:shapetype w14:anchorId="40121E6A" id="_x0000_t202" coordsize="21600,21600" o:spt="202" path="m,l,21600r21600,l21600,xe">
                     <v:stroke joinstyle="miter"/>
@@ -813,7 +813,7 @@
                   </wp:anchor>
                 </w:drawing>
               </mc:Choice>
-              <mc:Fallback xmlns:w16sdtdh="http://schemas.microsoft.com/office/word/2020/wordml/sdtdatahash" xmlns:w16="http://schemas.microsoft.com/office/word/2018/wordml" xmlns:w16cid="http://schemas.microsoft.com/office/word/2016/wordml/cid" xmlns:w16cex="http://schemas.microsoft.com/office/word/2018/wordml/cex" xmlns:am3d="http://schemas.microsoft.com/office/drawing/2017/model3d" xmlns:aink="http://schemas.microsoft.com/office/drawing/2016/ink" xmlns:cx8="http://schemas.microsoft.com/office/drawing/2016/5/14/chartex" xmlns:cx7="http://schemas.microsoft.com/office/drawing/2016/5/13/chartex" xmlns:cx6="http://schemas.microsoft.com/office/drawing/2016/5/12/chartex" xmlns:cx5="http://schemas.microsoft.com/office/drawing/2016/5/11/chartex" xmlns:cx4="http://schemas.microsoft.com/office/drawing/2016/5/10/chartex" xmlns:cx3="http://schemas.microsoft.com/office/drawing/2016/5/9/chartex" xmlns:cx2="http://schemas.microsoft.com/office/drawing/2015/10/21/chartex">
+              <mc:Fallback>
                 <w:pict>
                   <v:group w14:anchorId="25C48B10" id="Group 2" o:spid="_x0000_s1026" style="position:absolute;margin-left:0;margin-top:0;width:432.65pt;height:448.55pt;z-index:-251656192;mso-width-percent:706;mso-height-percent:566;mso-left-percent:220;mso-top-percent:300;mso-position-horizontal-relative:page;mso-position-vertical-relative:page;mso-width-percent:706;mso-height-percent:566;mso-left-percent:220;mso-top-percent:300" coordsize="43291,44910" o:gfxdata="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">
                     <o:lock v:ext="edit" aspectratio="t"/>
@@ -987,7 +987,7 @@
                   </wp:anchor>
                 </w:drawing>
               </mc:Choice>
-              <mc:Fallback xmlns:w16sdtdh="http://schemas.microsoft.com/office/word/2020/wordml/sdtdatahash" xmlns:w16="http://schemas.microsoft.com/office/word/2018/wordml" xmlns:w16cid="http://schemas.microsoft.com/office/word/2016/wordml/cid" xmlns:w16cex="http://schemas.microsoft.com/office/word/2018/wordml/cex" xmlns:am3d="http://schemas.microsoft.com/office/drawing/2017/model3d" xmlns:aink="http://schemas.microsoft.com/office/drawing/2016/ink" xmlns:cx8="http://schemas.microsoft.com/office/drawing/2016/5/14/chartex" xmlns:cx7="http://schemas.microsoft.com/office/drawing/2016/5/13/chartex" xmlns:cx6="http://schemas.microsoft.com/office/drawing/2016/5/12/chartex" xmlns:cx5="http://schemas.microsoft.com/office/drawing/2016/5/11/chartex" xmlns:cx4="http://schemas.microsoft.com/office/drawing/2016/5/10/chartex" xmlns:cx3="http://schemas.microsoft.com/office/drawing/2016/5/9/chartex" xmlns:cx2="http://schemas.microsoft.com/office/drawing/2015/10/21/chartex">
+              <mc:Fallback>
                 <w:pict>
                   <v:shape w14:anchorId="6C2664D0" id="Text Box 69" o:spid="_x0000_s1027" type="#_x0000_t202" style="position:absolute;margin-left:0;margin-top:0;width:468pt;height:29.5pt;z-index:251659264;visibility:visible;mso-wrap-style:square;mso-width-percent:765;mso-height-percent:0;mso-wrap-distance-left:9pt;mso-wrap-distance-top:0;mso-wrap-distance-right:9pt;mso-wrap-distance-bottom:0;mso-position-horizontal:center;mso-position-horizontal-relative:page;mso-position-vertical:bottom;mso-position-vertical-relative:margin;mso-width-percent:765;mso-height-percent:0;mso-width-relative:page;mso-height-relative:margin;v-text-anchor:bottom" o:gfxdata="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" filled="f" stroked="f" strokeweight=".5pt">
                     <v:textbox style="mso-fit-shape-to-text:t" inset="0,0,0,0">
@@ -3152,25 +3152,14 @@
           <w:lang w:val="en-GB"/>
         </w:rPr>
       </w:pPr>
-      <w:proofErr w:type="gramStart"/>
-      <w:r>
-        <w:rPr>
-          <w:rFonts w:asciiTheme="majorHAnsi" w:hAnsiTheme="majorHAnsi" w:cstheme="majorHAnsi"/>
-          <w:sz w:val="24"/>
-          <w:szCs w:val="24"/>
-          <w:lang w:val="en-GB"/>
-        </w:rPr>
-        <w:t>360 degree</w:t>
-      </w:r>
-      <w:proofErr w:type="gramEnd"/>
-      <w:r>
-        <w:rPr>
-          <w:rFonts w:asciiTheme="majorHAnsi" w:hAnsiTheme="majorHAnsi" w:cstheme="majorHAnsi"/>
-          <w:sz w:val="24"/>
-          <w:szCs w:val="24"/>
-          <w:lang w:val="en-GB"/>
-        </w:rPr>
-        <w:t xml:space="preserve"> servo motors for spinning the wheels</w:t>
+      <w:r>
+        <w:rPr>
+          <w:rFonts w:asciiTheme="majorHAnsi" w:hAnsiTheme="majorHAnsi" w:cstheme="majorHAnsi"/>
+          <w:sz w:val="24"/>
+          <w:szCs w:val="24"/>
+          <w:lang w:val="en-GB"/>
+        </w:rPr>
+        <w:t>360 degree servo motors for spinning the wheels</w:t>
       </w:r>
     </w:p>
     <w:p>
@@ -3243,25 +3232,14 @@
           <w:lang w:val="en-GB"/>
         </w:rPr>
       </w:pPr>
-      <w:proofErr w:type="gramStart"/>
-      <w:r>
-        <w:rPr>
-          <w:rFonts w:asciiTheme="majorHAnsi" w:hAnsiTheme="majorHAnsi" w:cstheme="majorHAnsi"/>
-          <w:sz w:val="24"/>
-          <w:szCs w:val="24"/>
-          <w:lang w:val="en-GB"/>
-        </w:rPr>
-        <w:t>360 degree</w:t>
-      </w:r>
-      <w:proofErr w:type="gramEnd"/>
-      <w:r>
-        <w:rPr>
-          <w:rFonts w:asciiTheme="majorHAnsi" w:hAnsiTheme="majorHAnsi" w:cstheme="majorHAnsi"/>
-          <w:sz w:val="24"/>
-          <w:szCs w:val="24"/>
-          <w:lang w:val="en-GB"/>
-        </w:rPr>
-        <w:t xml:space="preserve"> servo motors for spinning the wheels</w:t>
+      <w:r>
+        <w:rPr>
+          <w:rFonts w:asciiTheme="majorHAnsi" w:hAnsiTheme="majorHAnsi" w:cstheme="majorHAnsi"/>
+          <w:sz w:val="24"/>
+          <w:szCs w:val="24"/>
+          <w:lang w:val="en-GB"/>
+        </w:rPr>
+        <w:t>360 degree servo motors for spinning the wheels</w:t>
       </w:r>
     </w:p>
     <w:p>
@@ -3384,39 +3362,8 @@
           <w:szCs w:val="24"/>
           <w:lang w:val="en-GB"/>
         </w:rPr>
-        <w:t xml:space="preserve">The project group will use the teacher’s explanation and online research as sources. These online resources </w:t>
-      </w:r>
-      <w:proofErr w:type="gramStart"/>
-      <w:r>
-        <w:rPr>
-          <w:rFonts w:asciiTheme="majorHAnsi" w:hAnsiTheme="majorHAnsi" w:cstheme="majorHAnsi"/>
-          <w:sz w:val="24"/>
-          <w:szCs w:val="24"/>
-          <w:lang w:val="en-GB"/>
-        </w:rPr>
-        <w:t>consists</w:t>
-      </w:r>
-      <w:proofErr w:type="gramEnd"/>
-      <w:r>
-        <w:rPr>
-          <w:rFonts w:asciiTheme="majorHAnsi" w:hAnsiTheme="majorHAnsi" w:cstheme="majorHAnsi"/>
-          <w:sz w:val="24"/>
-          <w:szCs w:val="24"/>
-          <w:lang w:val="en-GB"/>
-        </w:rPr>
-        <w:t xml:space="preserve"> mostly of datasheets and websites of the manufactures about the different sensors. </w:t>
-      </w:r>
-    </w:p>
-    <w:p>
-      <w:pPr>
-        <w:pStyle w:val="NoSpacing"/>
-        <w:rPr>
-          <w:rFonts w:asciiTheme="majorHAnsi" w:hAnsiTheme="majorHAnsi" w:cstheme="majorHAnsi"/>
-          <w:sz w:val="24"/>
-          <w:szCs w:val="24"/>
-          <w:lang w:val="en-GB"/>
-        </w:rPr>
-      </w:pPr>
+        <w:t xml:space="preserve">The project group will use the teacher’s explanation and online research as sources. These online resources consists mostly of datasheets and websites of the manufactures about the different sensors. </w:t>
+      </w:r>
     </w:p>
     <w:p>
       <w:pPr>
@@ -3464,27 +3411,7 @@
           <w:szCs w:val="24"/>
           <w:lang w:val="en-GB"/>
         </w:rPr>
-        <w:t xml:space="preserve">The main part of the project </w:t>
-      </w:r>
-      <w:proofErr w:type="gramStart"/>
-      <w:r>
-        <w:rPr>
-          <w:rFonts w:asciiTheme="majorHAnsi" w:hAnsiTheme="majorHAnsi" w:cstheme="majorHAnsi"/>
-          <w:sz w:val="24"/>
-          <w:szCs w:val="24"/>
-          <w:lang w:val="en-GB"/>
-        </w:rPr>
-        <w:t>consist</w:t>
-      </w:r>
-      <w:proofErr w:type="gramEnd"/>
-      <w:r>
-        <w:rPr>
-          <w:rFonts w:asciiTheme="majorHAnsi" w:hAnsiTheme="majorHAnsi" w:cstheme="majorHAnsi"/>
-          <w:sz w:val="24"/>
-          <w:szCs w:val="24"/>
-          <w:lang w:val="en-GB"/>
-        </w:rPr>
-        <w:t xml:space="preserve"> of coding the wheels. Our findings are that the wheels are not difficult to program. In addition, programming the ultrasonic sensor is quite simple. However, we found that using the STM32 Cube IDE was difficult to use, as it has a lot of buttons and functionalities. Although this is nice for advanced developers, we found that these functionalities can cause confusion. </w:t>
+        <w:t xml:space="preserve">The main part of the project consist of coding the wheels. Our findings are that the wheels are not difficult to program. In addition, programming the ultrasonic sensor is quite simple. However, we found that using the STM32 Cube IDE was difficult to use, as it has a lot of buttons and functionalities. Although this is nice for advanced developers, we found that these functionalities can cause confusion. </w:t>
       </w:r>
     </w:p>
     <w:p>
@@ -3518,6 +3445,80 @@
     </w:p>
     <w:p>
       <w:pPr>
+        <w:pStyle w:val="Heading2"/>
+        <w:rPr>
+          <w:color w:val="auto"/>
+          <w:lang w:val="en-GB"/>
+        </w:rPr>
+      </w:pPr>
+      <w:bookmarkStart w:id="6" w:name="_Toc73954825"/>
+      <w:r>
+        <w:rPr>
+          <w:color w:val="auto"/>
+          <w:lang w:val="en-GB"/>
+        </w:rPr>
+        <w:t>Servo motors implementation</w:t>
+      </w:r>
+      <w:bookmarkEnd w:id="6"/>
+    </w:p>
+    <w:p>
+      <w:pPr>
+        <w:pStyle w:val="NoSpacing"/>
+        <w:rPr>
+          <w:rFonts w:asciiTheme="majorHAnsi" w:hAnsiTheme="majorHAnsi" w:cstheme="majorHAnsi"/>
+          <w:sz w:val="24"/>
+          <w:szCs w:val="24"/>
+          <w:lang w:val="en-GB"/>
+        </w:rPr>
+      </w:pPr>
+      <w:r>
+        <w:rPr>
+          <w:rFonts w:asciiTheme="majorHAnsi" w:hAnsiTheme="majorHAnsi" w:cstheme="majorHAnsi"/>
+          <w:sz w:val="24"/>
+          <w:szCs w:val="24"/>
+          <w:lang w:val="en-GB"/>
+        </w:rPr>
+        <w:t xml:space="preserve">The servo motor has a feedback pin, which was used to measure the speed of the robot. The feedback pin returns a PWM signal whose duty cycle corresponds to a wheel angle. </w:t>
+      </w:r>
+      <w:r>
+        <w:rPr>
+          <w:rFonts w:asciiTheme="majorHAnsi" w:hAnsiTheme="majorHAnsi" w:cstheme="majorHAnsi"/>
+          <w:sz w:val="24"/>
+          <w:szCs w:val="24"/>
+          <w:lang w:val="en-GB"/>
+        </w:rPr>
+        <w:t>The servo’s are also used in combination with the ultrasonic sensor to change to a random direction when an obstacle is near.</w:t>
+      </w:r>
+      <w:r>
+        <w:rPr>
+          <w:rFonts w:asciiTheme="majorHAnsi" w:hAnsiTheme="majorHAnsi" w:cstheme="majorHAnsi"/>
+          <w:sz w:val="24"/>
+          <w:szCs w:val="24"/>
+          <w:lang w:val="en-GB"/>
+        </w:rPr>
+        <w:t xml:space="preserve"> Afterwards 2 PID controllers were implemented to control the speed using the measurement of the servo output (1 per wheel). The way rpm was calculated was by measuring the PWM output of the servo which is the position of the wheel and measuring it again after 100ms. We subtract the former from the latter and multiply by 10. This way we have units per second. Multiply by 60 for units per minutes and divide by 360 so that we have rpm. </w:t>
+      </w:r>
+      <w:r>
+        <w:rPr>
+          <w:rFonts w:asciiTheme="majorHAnsi" w:hAnsiTheme="majorHAnsi" w:cstheme="majorHAnsi"/>
+          <w:sz w:val="24"/>
+          <w:szCs w:val="24"/>
+          <w:lang w:val="en-GB"/>
+        </w:rPr>
+        <w:t>Then</w:t>
+      </w:r>
+      <w:r>
+        <w:rPr>
+          <w:rFonts w:asciiTheme="majorHAnsi" w:hAnsiTheme="majorHAnsi" w:cstheme="majorHAnsi"/>
+          <w:sz w:val="24"/>
+          <w:szCs w:val="24"/>
+          <w:lang w:val="en-GB"/>
+        </w:rPr>
+        <w:t xml:space="preserve"> map this value accordingly and pass it as input of the PID controller. Then take the output of the PID controller and use it as input for the wheel duty cycle.</w:t>
+      </w:r>
+    </w:p>
+    <w:p>
+      <w:pPr>
         <w:pStyle w:val="NoSpacing"/>
         <w:rPr>
           <w:rFonts w:ascii="Arial" w:hAnsi="Arial" w:cs="Arial"/>
@@ -3535,35 +3536,82 @@
           <w:lang w:val="en-GB"/>
         </w:rPr>
       </w:pPr>
-      <w:bookmarkStart w:id="6" w:name="_Toc73954825"/>
+      <w:bookmarkStart w:id="7" w:name="_Toc73954826"/>
       <w:r>
         <w:rPr>
           <w:color w:val="auto"/>
           <w:lang w:val="en-GB"/>
         </w:rPr>
-        <w:t>Servo motors implementation</w:t>
-      </w:r>
-      <w:bookmarkEnd w:id="6"/>
-    </w:p>
-    <w:p>
-      <w:pPr>
-        <w:pStyle w:val="NoSpacing"/>
-        <w:rPr>
-          <w:rFonts w:asciiTheme="majorHAnsi" w:hAnsiTheme="majorHAnsi" w:cstheme="majorHAnsi"/>
-          <w:sz w:val="24"/>
-          <w:szCs w:val="24"/>
-          <w:lang w:val="en-GB"/>
-        </w:rPr>
-      </w:pPr>
-      <w:r>
-        <w:rPr>
-          <w:rFonts w:asciiTheme="majorHAnsi" w:hAnsiTheme="majorHAnsi" w:cstheme="majorHAnsi"/>
-          <w:sz w:val="24"/>
-          <w:szCs w:val="24"/>
-          <w:lang w:val="en-GB"/>
-        </w:rPr>
-        <w:t xml:space="preserve">The servo motor has a feedback pin, which was used to measure the speed of the robot. The feedback pin returns a PWM signal whose duty cycle corresponds to a wheel angle. </w:t>
-      </w:r>
+        <w:t>Ultrasonic sound implementation</w:t>
+      </w:r>
+      <w:bookmarkEnd w:id="7"/>
+    </w:p>
+    <w:p>
+      <w:pPr>
+        <w:pStyle w:val="NoSpacing"/>
+        <w:rPr>
+          <w:rFonts w:asciiTheme="majorHAnsi" w:hAnsiTheme="majorHAnsi" w:cstheme="majorHAnsi"/>
+          <w:sz w:val="24"/>
+          <w:szCs w:val="24"/>
+          <w:lang w:val="en-GB"/>
+        </w:rPr>
+      </w:pPr>
+      <w:r>
+        <w:rPr>
+          <w:rFonts w:asciiTheme="majorHAnsi" w:hAnsiTheme="majorHAnsi" w:cstheme="majorHAnsi"/>
+          <w:sz w:val="24"/>
+          <w:szCs w:val="24"/>
+          <w:lang w:val="en-GB"/>
+        </w:rPr>
+        <w:t>The ultrasonic sound measures on its own. It only requires a timed measuring pulse, but returns a wave which is easy to parse. By measuring the time the line has been kept HIGH by the sensor we can determine the distance to an object. The sensor is polled at an interval and the value is compared to a threshold value. The wheels are programmed to make a turn to a random direction when the distance becomes lower than the threshold.</w:t>
+      </w:r>
+    </w:p>
+    <w:p>
+      <w:pPr>
+        <w:pStyle w:val="NoSpacing"/>
+        <w:rPr>
+          <w:rFonts w:ascii="Arial" w:hAnsi="Arial" w:cs="Arial"/>
+          <w:sz w:val="24"/>
+          <w:szCs w:val="24"/>
+          <w:lang w:val="en-GB"/>
+        </w:rPr>
+      </w:pPr>
+    </w:p>
+    <w:p>
+      <w:pPr>
+        <w:pStyle w:val="Heading2"/>
+        <w:rPr>
+          <w:color w:val="auto"/>
+          <w:lang w:val="en-GB"/>
+        </w:rPr>
+      </w:pPr>
+      <w:bookmarkStart w:id="8" w:name="_Toc73954827"/>
+      <w:r>
+        <w:rPr>
+          <w:color w:val="auto"/>
+          <w:lang w:val="en-GB"/>
+        </w:rPr>
+        <w:t>STM32Nucleo-f303re</w:t>
+      </w:r>
+      <w:bookmarkEnd w:id="8"/>
+      <w:r>
+        <w:rPr>
+          <w:color w:val="auto"/>
+          <w:lang w:val="en-GB"/>
+        </w:rPr>
+        <w:t xml:space="preserve"> </w:t>
+      </w:r>
+    </w:p>
+    <w:p>
+      <w:pPr>
+        <w:pStyle w:val="NoSpacing"/>
+        <w:rPr>
+          <w:rFonts w:asciiTheme="majorHAnsi" w:hAnsiTheme="majorHAnsi" w:cstheme="majorHAnsi"/>
+          <w:sz w:val="24"/>
+          <w:szCs w:val="24"/>
+          <w:lang w:val="en-GB"/>
+        </w:rPr>
+      </w:pPr>
       <w:r>
         <w:rPr>
           <w:rFonts w:asciiTheme="majorHAnsi" w:hAnsiTheme="majorHAnsi" w:cstheme="majorHAnsi"/>
@@ -3573,35 +3621,6 @@
         </w:rPr>
         <w:t xml:space="preserve">The </w:t>
       </w:r>
-      <w:proofErr w:type="gramStart"/>
-      <w:r>
-        <w:rPr>
-          <w:rFonts w:asciiTheme="majorHAnsi" w:hAnsiTheme="majorHAnsi" w:cstheme="majorHAnsi"/>
-          <w:sz w:val="24"/>
-          <w:szCs w:val="24"/>
-          <w:lang w:val="en-GB"/>
-        </w:rPr>
-        <w:t>servo’s</w:t>
-      </w:r>
-      <w:proofErr w:type="gramEnd"/>
-      <w:r>
-        <w:rPr>
-          <w:rFonts w:asciiTheme="majorHAnsi" w:hAnsiTheme="majorHAnsi" w:cstheme="majorHAnsi"/>
-          <w:sz w:val="24"/>
-          <w:szCs w:val="24"/>
-          <w:lang w:val="en-GB"/>
-        </w:rPr>
-        <w:t xml:space="preserve"> are also used in combination with the ultrasonic sensor to change to a random direction when an obstacle is near.</w:t>
-      </w:r>
-      <w:r>
-        <w:rPr>
-          <w:rFonts w:asciiTheme="majorHAnsi" w:hAnsiTheme="majorHAnsi" w:cstheme="majorHAnsi"/>
-          <w:sz w:val="24"/>
-          <w:szCs w:val="24"/>
-          <w:lang w:val="en-GB"/>
-        </w:rPr>
-        <w:t xml:space="preserve"> Afterwards 2 PID controllers were implemented to control the speed using the measurement of the servo output (1 per wheel). The way rpm was calculated was by measuring the PWM output of the servo which is the position of the wheel and measuring it again after 100ms. We subtract the former from the latter and multiply by 10. This way we have units per second. Multiply by 60 for units per minutes and divide by 360 so that we have rpm. </w:t>
-      </w:r>
       <w:proofErr w:type="spellStart"/>
       <w:r>
         <w:rPr>
@@ -3610,7 +3629,7 @@
           <w:szCs w:val="24"/>
           <w:lang w:val="en-GB"/>
         </w:rPr>
-        <w:t>Them</w:t>
+        <w:t>Nucleo</w:t>
       </w:r>
       <w:proofErr w:type="spellEnd"/>
       <w:r>
@@ -3620,154 +3639,7 @@
           <w:szCs w:val="24"/>
           <w:lang w:val="en-GB"/>
         </w:rPr>
-        <w:t xml:space="preserve"> map this value accordingly and pass it as input of the PID controller. Then take the output of the PID controller and use it as input for the wheel duty cycle.</w:t>
-      </w:r>
-      <w:bookmarkStart w:id="7" w:name="_GoBack"/>
-      <w:bookmarkEnd w:id="7"/>
-    </w:p>
-    <w:p>
-      <w:pPr>
-        <w:pStyle w:val="NoSpacing"/>
-        <w:rPr>
-          <w:rFonts w:ascii="Arial" w:hAnsi="Arial" w:cs="Arial"/>
-          <w:sz w:val="24"/>
-          <w:szCs w:val="24"/>
-          <w:lang w:val="en-GB"/>
-        </w:rPr>
-      </w:pPr>
-    </w:p>
-    <w:p>
-      <w:pPr>
-        <w:pStyle w:val="Heading2"/>
-        <w:rPr>
-          <w:color w:val="auto"/>
-          <w:lang w:val="en-GB"/>
-        </w:rPr>
-      </w:pPr>
-      <w:bookmarkStart w:id="8" w:name="_Toc73954826"/>
-      <w:r>
-        <w:rPr>
-          <w:color w:val="auto"/>
-          <w:lang w:val="en-GB"/>
-        </w:rPr>
-        <w:t>Ultrasonic sound implementation</w:t>
-      </w:r>
-      <w:bookmarkEnd w:id="8"/>
-    </w:p>
-    <w:p>
-      <w:pPr>
-        <w:pStyle w:val="NoSpacing"/>
-        <w:rPr>
-          <w:rFonts w:asciiTheme="majorHAnsi" w:hAnsiTheme="majorHAnsi" w:cstheme="majorHAnsi"/>
-          <w:sz w:val="24"/>
-          <w:szCs w:val="24"/>
-          <w:lang w:val="en-GB"/>
-        </w:rPr>
-      </w:pPr>
-      <w:r>
-        <w:rPr>
-          <w:rFonts w:asciiTheme="majorHAnsi" w:hAnsiTheme="majorHAnsi" w:cstheme="majorHAnsi"/>
-          <w:sz w:val="24"/>
-          <w:szCs w:val="24"/>
-          <w:lang w:val="en-GB"/>
-        </w:rPr>
-        <w:t xml:space="preserve">The ultrasonic sound measures on its own. It only requires a timed measuring pulse, but returns a wave which is easy to parse. By measuring the </w:t>
-      </w:r>
-      <w:proofErr w:type="gramStart"/>
-      <w:r>
-        <w:rPr>
-          <w:rFonts w:asciiTheme="majorHAnsi" w:hAnsiTheme="majorHAnsi" w:cstheme="majorHAnsi"/>
-          <w:sz w:val="24"/>
-          <w:szCs w:val="24"/>
-          <w:lang w:val="en-GB"/>
-        </w:rPr>
-        <w:t>time</w:t>
-      </w:r>
-      <w:proofErr w:type="gramEnd"/>
-      <w:r>
-        <w:rPr>
-          <w:rFonts w:asciiTheme="majorHAnsi" w:hAnsiTheme="majorHAnsi" w:cstheme="majorHAnsi"/>
-          <w:sz w:val="24"/>
-          <w:szCs w:val="24"/>
-          <w:lang w:val="en-GB"/>
-        </w:rPr>
-        <w:t xml:space="preserve"> the line has been kept HIGH by the sensor we can determine the distance to an object. The sensor is polled at an interval and the value is compared to a threshold value. The wheels are programmed to make a turn to a random direction when the distance becomes lower than the threshold.</w:t>
-      </w:r>
-    </w:p>
-    <w:p>
-      <w:pPr>
-        <w:pStyle w:val="NoSpacing"/>
-        <w:rPr>
-          <w:rFonts w:ascii="Arial" w:hAnsi="Arial" w:cs="Arial"/>
-          <w:sz w:val="24"/>
-          <w:szCs w:val="24"/>
-          <w:lang w:val="en-GB"/>
-        </w:rPr>
-      </w:pPr>
-    </w:p>
-    <w:p>
-      <w:pPr>
-        <w:pStyle w:val="Heading2"/>
-        <w:rPr>
-          <w:color w:val="auto"/>
-          <w:lang w:val="en-GB"/>
-        </w:rPr>
-      </w:pPr>
-      <w:bookmarkStart w:id="9" w:name="_Toc73954827"/>
-      <w:r>
-        <w:rPr>
-          <w:color w:val="auto"/>
-          <w:lang w:val="en-GB"/>
-        </w:rPr>
-        <w:t>STM32Nucleo-f303re</w:t>
-      </w:r>
-      <w:bookmarkEnd w:id="9"/>
-      <w:r>
-        <w:rPr>
-          <w:color w:val="auto"/>
-          <w:lang w:val="en-GB"/>
-        </w:rPr>
-        <w:t xml:space="preserve"> </w:t>
-      </w:r>
-    </w:p>
-    <w:p>
-      <w:pPr>
-        <w:pStyle w:val="NoSpacing"/>
-        <w:rPr>
-          <w:rFonts w:asciiTheme="majorHAnsi" w:hAnsiTheme="majorHAnsi" w:cstheme="majorHAnsi"/>
-          <w:sz w:val="24"/>
-          <w:szCs w:val="24"/>
-          <w:lang w:val="en-GB"/>
-        </w:rPr>
-      </w:pPr>
-      <w:r>
-        <w:rPr>
-          <w:rFonts w:asciiTheme="majorHAnsi" w:hAnsiTheme="majorHAnsi" w:cstheme="majorHAnsi"/>
-          <w:sz w:val="24"/>
-          <w:szCs w:val="24"/>
-          <w:lang w:val="en-GB"/>
-        </w:rPr>
-        <w:t xml:space="preserve">The </w:t>
-      </w:r>
-      <w:proofErr w:type="spellStart"/>
-      <w:r>
-        <w:rPr>
-          <w:rFonts w:asciiTheme="majorHAnsi" w:hAnsiTheme="majorHAnsi" w:cstheme="majorHAnsi"/>
-          <w:sz w:val="24"/>
-          <w:szCs w:val="24"/>
-          <w:lang w:val="en-GB"/>
-        </w:rPr>
-        <w:t>Nucleo</w:t>
-      </w:r>
-      <w:proofErr w:type="spellEnd"/>
-      <w:r>
-        <w:rPr>
-          <w:rFonts w:asciiTheme="majorHAnsi" w:hAnsiTheme="majorHAnsi" w:cstheme="majorHAnsi"/>
-          <w:sz w:val="24"/>
-          <w:szCs w:val="24"/>
-          <w:lang w:val="en-GB"/>
-        </w:rPr>
-        <w:t xml:space="preserve"> servers as the robot. It has the servo motors and ultrasonic sound included.</w:t>
+        <w:t xml:space="preserve"> serves as the robot. It has the servo motors and ultrasonic sound included.</w:t>
       </w:r>
     </w:p>
     <w:p>
@@ -3790,7 +3662,7 @@
           <w:lang w:val="en-GB"/>
         </w:rPr>
       </w:pPr>
-      <w:bookmarkStart w:id="10" w:name="_Toc73954828"/>
+      <w:bookmarkStart w:id="9" w:name="_Toc73954828"/>
       <w:r>
         <w:rPr>
           <w:rFonts w:cstheme="majorHAnsi"/>
@@ -3799,6 +3671,123 @@
         </w:rPr>
         <w:t>ESP32 as sender and receiver</w:t>
       </w:r>
+      <w:bookmarkEnd w:id="9"/>
+    </w:p>
+    <w:p>
+      <w:pPr>
+        <w:pStyle w:val="NoSpacing"/>
+        <w:rPr>
+          <w:rFonts w:asciiTheme="majorHAnsi" w:hAnsiTheme="majorHAnsi" w:cstheme="majorHAnsi"/>
+          <w:sz w:val="24"/>
+          <w:szCs w:val="24"/>
+          <w:lang w:val="en-GB"/>
+        </w:rPr>
+      </w:pPr>
+      <w:r>
+        <w:rPr>
+          <w:rFonts w:asciiTheme="majorHAnsi" w:hAnsiTheme="majorHAnsi" w:cstheme="majorHAnsi"/>
+          <w:sz w:val="24"/>
+          <w:szCs w:val="24"/>
+          <w:lang w:val="en-GB"/>
+        </w:rPr>
+        <w:t>The ESP32 receives</w:t>
+      </w:r>
+      <w:r>
+        <w:rPr>
+          <w:rFonts w:asciiTheme="majorHAnsi" w:hAnsiTheme="majorHAnsi" w:cstheme="majorHAnsi"/>
+          <w:sz w:val="24"/>
+          <w:szCs w:val="24"/>
+          <w:lang w:val="en-GB"/>
+        </w:rPr>
+        <w:t xml:space="preserve"> the credentials from the C# application. Then it connects to Wi-Fi and sends the received data from the robot (</w:t>
+      </w:r>
+      <w:proofErr w:type="spellStart"/>
+      <w:r>
+        <w:rPr>
+          <w:rFonts w:asciiTheme="majorHAnsi" w:hAnsiTheme="majorHAnsi" w:cstheme="majorHAnsi"/>
+          <w:sz w:val="24"/>
+          <w:szCs w:val="24"/>
+          <w:lang w:val="en-GB"/>
+        </w:rPr>
+        <w:t>Nucleo</w:t>
+      </w:r>
+      <w:proofErr w:type="spellEnd"/>
+      <w:r>
+        <w:rPr>
+          <w:rFonts w:asciiTheme="majorHAnsi" w:hAnsiTheme="majorHAnsi" w:cstheme="majorHAnsi"/>
+          <w:sz w:val="24"/>
+          <w:szCs w:val="24"/>
+          <w:lang w:val="en-GB"/>
+        </w:rPr>
+        <w:t xml:space="preserve">) to the C# application using UDP.  The protocol for </w:t>
+      </w:r>
+      <w:r>
+        <w:rPr>
+          <w:rFonts w:asciiTheme="majorHAnsi" w:hAnsiTheme="majorHAnsi" w:cstheme="majorHAnsi"/>
+          <w:sz w:val="24"/>
+          <w:szCs w:val="24"/>
+          <w:lang w:val="en-GB"/>
+        </w:rPr>
+        <w:t>this is</w:t>
+      </w:r>
+      <w:r>
+        <w:rPr>
+          <w:rFonts w:asciiTheme="majorHAnsi" w:hAnsiTheme="majorHAnsi" w:cstheme="majorHAnsi"/>
+          <w:sz w:val="24"/>
+          <w:szCs w:val="24"/>
+          <w:lang w:val="en-GB"/>
+        </w:rPr>
+        <w:t xml:space="preserve"> ‘&lt;:</w:t>
+      </w:r>
+      <w:proofErr w:type="spellStart"/>
+      <w:r>
+        <w:rPr>
+          <w:rFonts w:asciiTheme="majorHAnsi" w:hAnsiTheme="majorHAnsi" w:cstheme="majorHAnsi"/>
+          <w:sz w:val="24"/>
+          <w:szCs w:val="24"/>
+          <w:lang w:val="en-GB"/>
+        </w:rPr>
+        <w:t>SSID:Password:HostID:port</w:t>
+      </w:r>
+      <w:proofErr w:type="spellEnd"/>
+      <w:r>
+        <w:rPr>
+          <w:rFonts w:asciiTheme="majorHAnsi" w:hAnsiTheme="majorHAnsi" w:cstheme="majorHAnsi"/>
+          <w:sz w:val="24"/>
+          <w:szCs w:val="24"/>
+          <w:lang w:val="en-GB"/>
+        </w:rPr>
+        <w:t xml:space="preserve">&gt;’, where the ‘&lt;’ and ‘&gt;’ are used as beginning and ending characters. The strings are separated using ‘:’. </w:t>
+      </w:r>
+    </w:p>
+    <w:p>
+      <w:pPr>
+        <w:pStyle w:val="NoSpacing"/>
+        <w:rPr>
+          <w:rFonts w:asciiTheme="majorHAnsi" w:hAnsiTheme="majorHAnsi" w:cstheme="majorHAnsi"/>
+          <w:sz w:val="24"/>
+          <w:szCs w:val="24"/>
+          <w:lang w:val="en-GB"/>
+        </w:rPr>
+      </w:pPr>
+    </w:p>
+    <w:p>
+      <w:pPr>
+        <w:pStyle w:val="Heading2"/>
+        <w:rPr>
+          <w:color w:val="auto"/>
+          <w:lang w:val="en-GB"/>
+        </w:rPr>
+      </w:pPr>
+      <w:bookmarkStart w:id="10" w:name="_Toc73954829"/>
+      <w:r>
+        <w:rPr>
+          <w:color w:val="auto"/>
+          <w:lang w:val="en-GB"/>
+        </w:rPr>
+        <w:lastRenderedPageBreak/>
+        <w:t>C# application</w:t>
+      </w:r>
       <w:bookmarkEnd w:id="10"/>
     </w:p>
     <w:p>
@@ -3818,95 +3807,72 @@
           <w:szCs w:val="24"/>
           <w:lang w:val="en-GB"/>
         </w:rPr>
-        <w:t>The ESP32 receives</w:t>
-      </w:r>
-      <w:r>
-        <w:rPr>
-          <w:rFonts w:asciiTheme="majorHAnsi" w:hAnsiTheme="majorHAnsi" w:cstheme="majorHAnsi"/>
-          <w:sz w:val="24"/>
-          <w:szCs w:val="24"/>
-          <w:lang w:val="en-GB"/>
-        </w:rPr>
-        <w:t xml:space="preserve"> the credentials from the C# application. Then it connects to Wi-Fi and sends the received data from the robot (</w:t>
-      </w:r>
-      <w:proofErr w:type="spellStart"/>
-      <w:r>
-        <w:rPr>
-          <w:rFonts w:asciiTheme="majorHAnsi" w:hAnsiTheme="majorHAnsi" w:cstheme="majorHAnsi"/>
-          <w:sz w:val="24"/>
-          <w:szCs w:val="24"/>
-          <w:lang w:val="en-GB"/>
-        </w:rPr>
-        <w:t>Nucleo</w:t>
-      </w:r>
-      <w:proofErr w:type="spellEnd"/>
-      <w:r>
-        <w:rPr>
-          <w:rFonts w:asciiTheme="majorHAnsi" w:hAnsiTheme="majorHAnsi" w:cstheme="majorHAnsi"/>
-          <w:sz w:val="24"/>
-          <w:szCs w:val="24"/>
-          <w:lang w:val="en-GB"/>
-        </w:rPr>
-        <w:t xml:space="preserve">) to the C# application using UDP.  The protocol for </w:t>
-      </w:r>
-      <w:r>
-        <w:rPr>
-          <w:rFonts w:asciiTheme="majorHAnsi" w:hAnsiTheme="majorHAnsi" w:cstheme="majorHAnsi"/>
-          <w:sz w:val="24"/>
-          <w:szCs w:val="24"/>
-          <w:lang w:val="en-GB"/>
-        </w:rPr>
-        <w:t>this is</w:t>
-      </w:r>
-      <w:r>
-        <w:rPr>
-          <w:rFonts w:asciiTheme="majorHAnsi" w:hAnsiTheme="majorHAnsi" w:cstheme="majorHAnsi"/>
-          <w:sz w:val="24"/>
-          <w:szCs w:val="24"/>
-          <w:lang w:val="en-GB"/>
-        </w:rPr>
-        <w:t xml:space="preserve"> ‘</w:t>
-      </w:r>
-      <w:proofErr w:type="gramStart"/>
-      <w:r>
-        <w:rPr>
-          <w:rFonts w:asciiTheme="majorHAnsi" w:hAnsiTheme="majorHAnsi" w:cstheme="majorHAnsi"/>
-          <w:sz w:val="24"/>
-          <w:szCs w:val="24"/>
-          <w:lang w:val="en-GB"/>
-        </w:rPr>
-        <w:t>&lt;:</w:t>
-      </w:r>
-      <w:proofErr w:type="spellStart"/>
-      <w:r>
-        <w:rPr>
-          <w:rFonts w:asciiTheme="majorHAnsi" w:hAnsiTheme="majorHAnsi" w:cstheme="majorHAnsi"/>
-          <w:sz w:val="24"/>
-          <w:szCs w:val="24"/>
-          <w:lang w:val="en-GB"/>
-        </w:rPr>
-        <w:t>SSID</w:t>
-      </w:r>
-      <w:proofErr w:type="gramEnd"/>
-      <w:r>
-        <w:rPr>
-          <w:rFonts w:asciiTheme="majorHAnsi" w:hAnsiTheme="majorHAnsi" w:cstheme="majorHAnsi"/>
-          <w:sz w:val="24"/>
-          <w:szCs w:val="24"/>
-          <w:lang w:val="en-GB"/>
-        </w:rPr>
-        <w:t>:Password:HostID:port</w:t>
-      </w:r>
-      <w:proofErr w:type="spellEnd"/>
-      <w:r>
-        <w:rPr>
-          <w:rFonts w:asciiTheme="majorHAnsi" w:hAnsiTheme="majorHAnsi" w:cstheme="majorHAnsi"/>
-          <w:sz w:val="24"/>
-          <w:szCs w:val="24"/>
-          <w:lang w:val="en-GB"/>
-        </w:rPr>
-        <w:t xml:space="preserve">&gt;’, where the ‘&lt;’ and ‘&gt;’ are used as beginning and ending characters. The strings are separated using ‘:’. </w:t>
-      </w:r>
+        <w:t xml:space="preserve">The C# application connects to the Wi-Fi and opens a server at which the ESP32 can send packets to. </w:t>
+      </w:r>
+      <w:r>
+        <w:rPr>
+          <w:rFonts w:asciiTheme="majorHAnsi" w:hAnsiTheme="majorHAnsi" w:cstheme="majorHAnsi"/>
+          <w:sz w:val="24"/>
+          <w:szCs w:val="24"/>
+          <w:lang w:val="en-GB"/>
+        </w:rPr>
+        <w:t xml:space="preserve">It displays the values of the current speed and distance to nearest obstacle. </w:t>
+      </w:r>
+    </w:p>
+    <w:p>
+      <w:pPr>
+        <w:pStyle w:val="NoSpacing"/>
+        <w:rPr>
+          <w:rFonts w:asciiTheme="majorHAnsi" w:hAnsiTheme="majorHAnsi" w:cstheme="majorHAnsi"/>
+          <w:sz w:val="24"/>
+          <w:szCs w:val="24"/>
+          <w:lang w:val="en-GB"/>
+        </w:rPr>
+      </w:pPr>
+    </w:p>
+    <w:p>
+      <w:pPr>
+        <w:pStyle w:val="NoSpacing"/>
+        <w:rPr>
+          <w:rFonts w:asciiTheme="majorHAnsi" w:hAnsiTheme="majorHAnsi" w:cstheme="majorHAnsi"/>
+          <w:sz w:val="24"/>
+          <w:szCs w:val="24"/>
+          <w:lang w:val="en-GB"/>
+        </w:rPr>
+      </w:pPr>
+    </w:p>
+    <w:p>
+      <w:pPr>
+        <w:pStyle w:val="NoSpacing"/>
+        <w:rPr>
+          <w:rFonts w:asciiTheme="majorHAnsi" w:hAnsiTheme="majorHAnsi" w:cstheme="majorHAnsi"/>
+          <w:sz w:val="24"/>
+          <w:szCs w:val="24"/>
+          <w:lang w:val="en-GB"/>
+        </w:rPr>
+      </w:pPr>
+    </w:p>
+    <w:p>
+      <w:pPr>
+        <w:pStyle w:val="NoSpacing"/>
+        <w:rPr>
+          <w:rFonts w:asciiTheme="majorHAnsi" w:hAnsiTheme="majorHAnsi" w:cstheme="majorHAnsi"/>
+          <w:sz w:val="24"/>
+          <w:szCs w:val="24"/>
+          <w:lang w:val="en-GB"/>
+        </w:rPr>
+      </w:pPr>
+    </w:p>
+    <w:p>
+      <w:pPr>
+        <w:pStyle w:val="NoSpacing"/>
+        <w:rPr>
+          <w:rFonts w:asciiTheme="majorHAnsi" w:hAnsiTheme="majorHAnsi" w:cstheme="majorHAnsi"/>
+          <w:sz w:val="24"/>
+          <w:szCs w:val="24"/>
+          <w:lang w:val="en-GB"/>
+        </w:rPr>
+      </w:pPr>
     </w:p>
     <w:p>
       <w:pPr>
@@ -3927,128 +3893,15 @@
           <w:lang w:val="en-GB"/>
         </w:rPr>
       </w:pPr>
-      <w:bookmarkStart w:id="11" w:name="_Toc73954829"/>
+      <w:bookmarkStart w:id="11" w:name="_Toc73954830"/>
       <w:r>
         <w:rPr>
           <w:color w:val="auto"/>
           <w:lang w:val="en-GB"/>
         </w:rPr>
-        <w:t>C# application</w:t>
+        <w:t>Class diagram</w:t>
       </w:r>
       <w:bookmarkEnd w:id="11"/>
-    </w:p>
-    <w:p>
-      <w:pPr>
-        <w:pStyle w:val="NoSpacing"/>
-        <w:rPr>
-          <w:rFonts w:asciiTheme="majorHAnsi" w:hAnsiTheme="majorHAnsi" w:cstheme="majorHAnsi"/>
-          <w:sz w:val="24"/>
-          <w:szCs w:val="24"/>
-          <w:lang w:val="en-GB"/>
-        </w:rPr>
-      </w:pPr>
-      <w:r>
-        <w:rPr>
-          <w:rFonts w:asciiTheme="majorHAnsi" w:hAnsiTheme="majorHAnsi" w:cstheme="majorHAnsi"/>
-          <w:sz w:val="24"/>
-          <w:szCs w:val="24"/>
-          <w:lang w:val="en-GB"/>
-        </w:rPr>
-        <w:t xml:space="preserve">The C# application connects to the Wi-Fi and opens a server at which the ESP32 can send packets to. </w:t>
-      </w:r>
-      <w:r>
-        <w:rPr>
-          <w:rFonts w:asciiTheme="majorHAnsi" w:hAnsiTheme="majorHAnsi" w:cstheme="majorHAnsi"/>
-          <w:sz w:val="24"/>
-          <w:szCs w:val="24"/>
-          <w:lang w:val="en-GB"/>
-        </w:rPr>
-        <w:t xml:space="preserve">It displays the values of the current speed and distance to nearest obstacle. </w:t>
-      </w:r>
-    </w:p>
-    <w:p>
-      <w:pPr>
-        <w:pStyle w:val="NoSpacing"/>
-        <w:rPr>
-          <w:rFonts w:asciiTheme="majorHAnsi" w:hAnsiTheme="majorHAnsi" w:cstheme="majorHAnsi"/>
-          <w:sz w:val="24"/>
-          <w:szCs w:val="24"/>
-          <w:lang w:val="en-GB"/>
-        </w:rPr>
-      </w:pPr>
-    </w:p>
-    <w:p>
-      <w:pPr>
-        <w:pStyle w:val="NoSpacing"/>
-        <w:rPr>
-          <w:rFonts w:asciiTheme="majorHAnsi" w:hAnsiTheme="majorHAnsi" w:cstheme="majorHAnsi"/>
-          <w:sz w:val="24"/>
-          <w:szCs w:val="24"/>
-          <w:lang w:val="en-GB"/>
-        </w:rPr>
-      </w:pPr>
-    </w:p>
-    <w:p>
-      <w:pPr>
-        <w:pStyle w:val="NoSpacing"/>
-        <w:rPr>
-          <w:rFonts w:asciiTheme="majorHAnsi" w:hAnsiTheme="majorHAnsi" w:cstheme="majorHAnsi"/>
-          <w:sz w:val="24"/>
-          <w:szCs w:val="24"/>
-          <w:lang w:val="en-GB"/>
-        </w:rPr>
-      </w:pPr>
-    </w:p>
-    <w:p>
-      <w:pPr>
-        <w:pStyle w:val="NoSpacing"/>
-        <w:rPr>
-          <w:rFonts w:asciiTheme="majorHAnsi" w:hAnsiTheme="majorHAnsi" w:cstheme="majorHAnsi"/>
-          <w:sz w:val="24"/>
-          <w:szCs w:val="24"/>
-          <w:lang w:val="en-GB"/>
-        </w:rPr>
-      </w:pPr>
-    </w:p>
-    <w:p>
-      <w:pPr>
-        <w:pStyle w:val="NoSpacing"/>
-        <w:rPr>
-          <w:rFonts w:asciiTheme="majorHAnsi" w:hAnsiTheme="majorHAnsi" w:cstheme="majorHAnsi"/>
-          <w:sz w:val="24"/>
-          <w:szCs w:val="24"/>
-          <w:lang w:val="en-GB"/>
-        </w:rPr>
-      </w:pPr>
-    </w:p>
-    <w:p>
-      <w:pPr>
-        <w:pStyle w:val="NoSpacing"/>
-        <w:rPr>
-          <w:rFonts w:asciiTheme="majorHAnsi" w:hAnsiTheme="majorHAnsi" w:cstheme="majorHAnsi"/>
-          <w:sz w:val="24"/>
-          <w:szCs w:val="24"/>
-          <w:lang w:val="en-GB"/>
-        </w:rPr>
-      </w:pPr>
-    </w:p>
-    <w:p>
-      <w:pPr>
-        <w:pStyle w:val="Heading2"/>
-        <w:rPr>
-          <w:color w:val="auto"/>
-          <w:lang w:val="en-GB"/>
-        </w:rPr>
-      </w:pPr>
-      <w:bookmarkStart w:id="12" w:name="_Toc73954830"/>
-      <w:r>
-        <w:rPr>
-          <w:color w:val="auto"/>
-          <w:lang w:val="en-GB"/>
-        </w:rPr>
-        <w:t>Class diagram</w:t>
-      </w:r>
-      <w:bookmarkEnd w:id="12"/>
     </w:p>
     <w:p>
       <w:pPr>
@@ -4140,7 +3993,7 @@
           <w:lang w:val="en-GB"/>
         </w:rPr>
       </w:pPr>
-      <w:bookmarkStart w:id="13" w:name="_Toc73954831"/>
+      <w:bookmarkStart w:id="12" w:name="_Toc73954831"/>
       <w:r>
         <w:rPr>
           <w:color w:val="auto"/>
@@ -4148,7 +4001,7 @@
         </w:rPr>
         <w:t>Caveats</w:t>
       </w:r>
-      <w:bookmarkEnd w:id="13"/>
+      <w:bookmarkEnd w:id="12"/>
     </w:p>
     <w:p>
       <w:pPr>
@@ -4216,7 +4069,7 @@
           <w:lang w:val="en-GB"/>
         </w:rPr>
       </w:pPr>
-      <w:bookmarkStart w:id="14" w:name="_Toc73954832"/>
+      <w:bookmarkStart w:id="13" w:name="_Toc73954832"/>
       <w:r>
         <w:rPr>
           <w:color w:val="auto"/>
@@ -4225,38 +4078,157 @@
         <w:lastRenderedPageBreak/>
         <w:t>Testing</w:t>
       </w:r>
+      <w:bookmarkEnd w:id="13"/>
+    </w:p>
+    <w:p>
+      <w:pPr>
+        <w:pStyle w:val="NoSpacing"/>
+        <w:rPr>
+          <w:rFonts w:asciiTheme="majorHAnsi" w:hAnsiTheme="majorHAnsi" w:cstheme="majorHAnsi"/>
+          <w:sz w:val="24"/>
+          <w:szCs w:val="24"/>
+          <w:lang w:val="en-GB"/>
+        </w:rPr>
+      </w:pPr>
+      <w:r>
+        <w:rPr>
+          <w:rFonts w:asciiTheme="majorHAnsi" w:hAnsiTheme="majorHAnsi" w:cstheme="majorHAnsi"/>
+          <w:sz w:val="24"/>
+          <w:szCs w:val="24"/>
+          <w:lang w:val="en-GB"/>
+        </w:rPr>
+        <w:t>Each individual component is tested before assembling. This was done by uploading and running code for each specific component and checking if it would output correct values. Then, all parts were assembled and code was combined and ran in order to test if the robot would output the correct behaviour as specified by the requirements.</w:t>
+      </w:r>
+    </w:p>
+    <w:p>
+      <w:pPr>
+        <w:pStyle w:val="NoSpacing"/>
+        <w:rPr>
+          <w:rFonts w:ascii="Arial" w:hAnsi="Arial" w:cs="Arial"/>
+          <w:sz w:val="24"/>
+          <w:szCs w:val="24"/>
+          <w:lang w:val="en-GB"/>
+        </w:rPr>
+      </w:pPr>
+    </w:p>
+    <w:p>
+      <w:pPr>
+        <w:pStyle w:val="Heading1"/>
+        <w:rPr>
+          <w:color w:val="auto"/>
+          <w:lang w:val="en-GB"/>
+        </w:rPr>
+      </w:pPr>
+      <w:bookmarkStart w:id="14" w:name="_Toc73954833"/>
+      <w:r>
+        <w:rPr>
+          <w:color w:val="auto"/>
+          <w:lang w:val="en-GB"/>
+        </w:rPr>
+        <w:t>Recommendations</w:t>
+      </w:r>
       <w:bookmarkEnd w:id="14"/>
     </w:p>
     <w:p>
       <w:pPr>
-        <w:pStyle w:val="NoSpacing"/>
-        <w:rPr>
-          <w:rFonts w:asciiTheme="majorHAnsi" w:hAnsiTheme="majorHAnsi" w:cstheme="majorHAnsi"/>
-          <w:sz w:val="24"/>
-          <w:szCs w:val="24"/>
-          <w:lang w:val="en-GB"/>
-        </w:rPr>
-      </w:pPr>
-      <w:r>
-        <w:rPr>
-          <w:rFonts w:asciiTheme="majorHAnsi" w:hAnsiTheme="majorHAnsi" w:cstheme="majorHAnsi"/>
-          <w:sz w:val="24"/>
-          <w:szCs w:val="24"/>
-          <w:lang w:val="en-GB"/>
-        </w:rPr>
-        <w:t>Each individual component is tested before assembling. This was done by uploading and running code for each specific component and checking if it would output correct values. Then, all parts were assembled and code was combined and ran in order to test if the robot would output the correct behaviour as specified by the requirements.</w:t>
-      </w:r>
-    </w:p>
-    <w:p>
-      <w:pPr>
-        <w:pStyle w:val="NoSpacing"/>
-        <w:rPr>
-          <w:rFonts w:ascii="Arial" w:hAnsi="Arial" w:cs="Arial"/>
-          <w:sz w:val="24"/>
-          <w:szCs w:val="24"/>
-          <w:lang w:val="en-GB"/>
-        </w:rPr>
-      </w:pPr>
+        <w:pStyle w:val="Heading2"/>
+        <w:rPr>
+          <w:color w:val="auto"/>
+          <w:lang w:val="en-GB"/>
+        </w:rPr>
+      </w:pPr>
+      <w:r>
+        <w:rPr>
+          <w:color w:val="auto"/>
+          <w:lang w:val="en-GB"/>
+        </w:rPr>
+        <w:t>For students</w:t>
+      </w:r>
+    </w:p>
+    <w:p>
+      <w:pPr>
+        <w:pStyle w:val="NoSpacing"/>
+        <w:rPr>
+          <w:rFonts w:asciiTheme="majorHAnsi" w:hAnsiTheme="majorHAnsi" w:cstheme="majorHAnsi"/>
+          <w:sz w:val="24"/>
+          <w:szCs w:val="24"/>
+          <w:lang w:val="en-GB"/>
+        </w:rPr>
+      </w:pPr>
+      <w:r>
+        <w:rPr>
+          <w:rFonts w:asciiTheme="majorHAnsi" w:hAnsiTheme="majorHAnsi" w:cstheme="majorHAnsi"/>
+          <w:sz w:val="24"/>
+          <w:szCs w:val="24"/>
+          <w:lang w:val="en-GB"/>
+        </w:rPr>
+        <w:t xml:space="preserve">The easiest approach to this project is to program all components individually and then to combine everything. The robot can be powered by an external power supply. </w:t>
+      </w:r>
+    </w:p>
+    <w:p>
+      <w:pPr>
+        <w:pStyle w:val="NoSpacing"/>
+        <w:rPr>
+          <w:rFonts w:asciiTheme="majorHAnsi" w:hAnsiTheme="majorHAnsi" w:cstheme="majorHAnsi"/>
+          <w:sz w:val="24"/>
+          <w:szCs w:val="24"/>
+          <w:lang w:val="en-GB"/>
+        </w:rPr>
+      </w:pPr>
+    </w:p>
+    <w:p>
+      <w:pPr>
+        <w:pStyle w:val="Heading2"/>
+        <w:rPr>
+          <w:color w:val="auto"/>
+          <w:lang w:val="en-GB"/>
+        </w:rPr>
+      </w:pPr>
+      <w:r>
+        <w:rPr>
+          <w:color w:val="auto"/>
+          <w:lang w:val="en-GB"/>
+        </w:rPr>
+        <w:t>For teachers</w:t>
+      </w:r>
+    </w:p>
+    <w:p>
+      <w:pPr>
+        <w:pStyle w:val="NoSpacing"/>
+        <w:rPr>
+          <w:rFonts w:asciiTheme="majorHAnsi" w:hAnsiTheme="majorHAnsi" w:cstheme="majorHAnsi"/>
+          <w:sz w:val="24"/>
+          <w:szCs w:val="24"/>
+          <w:lang w:val="en-GB"/>
+        </w:rPr>
+      </w:pPr>
+      <w:r>
+        <w:rPr>
+          <w:rFonts w:asciiTheme="majorHAnsi" w:hAnsiTheme="majorHAnsi" w:cstheme="majorHAnsi"/>
+          <w:sz w:val="24"/>
+          <w:szCs w:val="24"/>
+          <w:lang w:val="en-GB"/>
+        </w:rPr>
+        <w:t xml:space="preserve">The project group’s advice for this project is to not overcomplicate things. Especially coding a PID controller can be difficult on an </w:t>
+      </w:r>
+      <w:r>
+        <w:rPr>
+          <w:rFonts w:asciiTheme="majorHAnsi" w:hAnsiTheme="majorHAnsi" w:cstheme="majorHAnsi"/>
+          <w:sz w:val="24"/>
+          <w:szCs w:val="24"/>
+          <w:lang w:val="en-GB"/>
+        </w:rPr>
+        <w:t>STM32NUCLEO-F303RE</w:t>
+      </w:r>
+      <w:r>
+        <w:rPr>
+          <w:rFonts w:asciiTheme="majorHAnsi" w:hAnsiTheme="majorHAnsi" w:cstheme="majorHAnsi"/>
+          <w:sz w:val="24"/>
+          <w:szCs w:val="24"/>
+          <w:lang w:val="en-GB"/>
+        </w:rPr>
+        <w:t xml:space="preserve">. The project group would recommend to do a workshop at the end of the project to demonstrate how to make a PID controller for the robot. This way everyone can understand and learn how to use one. It would then be fun to let all robot’s loose in one room after the workshop. </w:t>
+      </w:r>
     </w:p>
     <w:p>
       <w:pPr>
@@ -4266,137 +4238,18 @@
           <w:lang w:val="en-GB"/>
         </w:rPr>
       </w:pPr>
-      <w:bookmarkStart w:id="15" w:name="_Toc73954833"/>
+      <w:bookmarkStart w:id="15" w:name="_Toc73954834"/>
       <w:r>
         <w:rPr>
           <w:color w:val="auto"/>
           <w:lang w:val="en-GB"/>
         </w:rPr>
-        <w:t>Recommendations</w:t>
+        <w:t>Role division</w:t>
       </w:r>
       <w:bookmarkEnd w:id="15"/>
     </w:p>
     <w:p>
       <w:pPr>
-        <w:pStyle w:val="Heading2"/>
-        <w:rPr>
-          <w:color w:val="auto"/>
-          <w:lang w:val="en-GB"/>
-        </w:rPr>
-      </w:pPr>
-      <w:r>
-        <w:rPr>
-          <w:color w:val="auto"/>
-          <w:lang w:val="en-GB"/>
-        </w:rPr>
-        <w:t>For students</w:t>
-      </w:r>
-    </w:p>
-    <w:p>
-      <w:pPr>
-        <w:pStyle w:val="NoSpacing"/>
-        <w:rPr>
-          <w:rFonts w:asciiTheme="majorHAnsi" w:hAnsiTheme="majorHAnsi" w:cstheme="majorHAnsi"/>
-          <w:sz w:val="24"/>
-          <w:szCs w:val="24"/>
-          <w:lang w:val="en-GB"/>
-        </w:rPr>
-      </w:pPr>
-      <w:r>
-        <w:rPr>
-          <w:rFonts w:asciiTheme="majorHAnsi" w:hAnsiTheme="majorHAnsi" w:cstheme="majorHAnsi"/>
-          <w:sz w:val="24"/>
-          <w:szCs w:val="24"/>
-          <w:lang w:val="en-GB"/>
-        </w:rPr>
-        <w:t xml:space="preserve">The easiest approach to this project is to program all components individually and then to combine everything. The robot can be powered by an external power supply. </w:t>
-      </w:r>
-    </w:p>
-    <w:p>
-      <w:pPr>
-        <w:pStyle w:val="NoSpacing"/>
-        <w:rPr>
-          <w:rFonts w:asciiTheme="majorHAnsi" w:hAnsiTheme="majorHAnsi" w:cstheme="majorHAnsi"/>
-          <w:sz w:val="24"/>
-          <w:szCs w:val="24"/>
-          <w:lang w:val="en-GB"/>
-        </w:rPr>
-      </w:pPr>
-    </w:p>
-    <w:p>
-      <w:pPr>
-        <w:pStyle w:val="Heading2"/>
-        <w:rPr>
-          <w:color w:val="auto"/>
-          <w:lang w:val="en-GB"/>
-        </w:rPr>
-      </w:pPr>
-      <w:r>
-        <w:rPr>
-          <w:color w:val="auto"/>
-          <w:lang w:val="en-GB"/>
-        </w:rPr>
-        <w:t>For teachers</w:t>
-      </w:r>
-    </w:p>
-    <w:p>
-      <w:pPr>
-        <w:pStyle w:val="NoSpacing"/>
-        <w:rPr>
-          <w:rFonts w:asciiTheme="majorHAnsi" w:hAnsiTheme="majorHAnsi" w:cstheme="majorHAnsi"/>
-          <w:sz w:val="24"/>
-          <w:szCs w:val="24"/>
-          <w:lang w:val="en-GB"/>
-        </w:rPr>
-      </w:pPr>
-      <w:r>
-        <w:rPr>
-          <w:rFonts w:asciiTheme="majorHAnsi" w:hAnsiTheme="majorHAnsi" w:cstheme="majorHAnsi"/>
-          <w:sz w:val="24"/>
-          <w:szCs w:val="24"/>
-          <w:lang w:val="en-GB"/>
-        </w:rPr>
-        <w:t xml:space="preserve">The project group’s advice for this project is to not overcomplicate things. Especially coding a PID controller can be difficult on an </w:t>
-      </w:r>
-      <w:r>
-        <w:rPr>
-          <w:rFonts w:asciiTheme="majorHAnsi" w:hAnsiTheme="majorHAnsi" w:cstheme="majorHAnsi"/>
-          <w:sz w:val="24"/>
-          <w:szCs w:val="24"/>
-          <w:lang w:val="en-GB"/>
-        </w:rPr>
-        <w:t>STM32NUCLEO-F303RE</w:t>
-      </w:r>
-      <w:r>
-        <w:rPr>
-          <w:rFonts w:asciiTheme="majorHAnsi" w:hAnsiTheme="majorHAnsi" w:cstheme="majorHAnsi"/>
-          <w:sz w:val="24"/>
-          <w:szCs w:val="24"/>
-          <w:lang w:val="en-GB"/>
-        </w:rPr>
-        <w:t xml:space="preserve">. The project group would recommend to do a workshop at the end of the project to demonstrate how to make a PID controller for the robot. This way everyone can understand and learn how to use one. It would then be fun to let all robot’s loose in one room after the workshop. </w:t>
-      </w:r>
-    </w:p>
-    <w:p>
-      <w:pPr>
-        <w:pStyle w:val="Heading1"/>
-        <w:rPr>
-          <w:color w:val="auto"/>
-          <w:lang w:val="en-GB"/>
-        </w:rPr>
-      </w:pPr>
-      <w:bookmarkStart w:id="16" w:name="_Toc73954834"/>
-      <w:r>
-        <w:rPr>
-          <w:color w:val="auto"/>
-          <w:lang w:val="en-GB"/>
-        </w:rPr>
-        <w:t>Role division</w:t>
-      </w:r>
-      <w:bookmarkEnd w:id="16"/>
-    </w:p>
-    <w:p>
-      <w:pPr>
         <w:pStyle w:val="NoSpacing"/>
         <w:rPr>
           <w:rFonts w:asciiTheme="majorHAnsi" w:hAnsiTheme="majorHAnsi" w:cstheme="majorHAnsi"/>
@@ -4428,107 +4281,9 @@
     </w:p>
     <w:p>
       <w:pPr>
-        <w:pStyle w:val="Heading1"/>
-        <w:rPr>
-          <w:color w:val="auto"/>
-          <w:lang w:val="en-GB"/>
-        </w:rPr>
-      </w:pPr>
-      <w:bookmarkStart w:id="17" w:name="_Toc73954835"/>
-      <w:r>
-        <w:rPr>
-          <w:color w:val="auto"/>
-          <w:lang w:val="en-GB"/>
-        </w:rPr>
-        <w:t>Challenges</w:t>
-      </w:r>
-      <w:bookmarkEnd w:id="17"/>
-    </w:p>
-    <w:p>
-      <w:pPr>
-        <w:pStyle w:val="NoSpacing"/>
-        <w:rPr>
-          <w:rFonts w:asciiTheme="majorHAnsi" w:hAnsiTheme="majorHAnsi" w:cstheme="majorHAnsi"/>
-          <w:sz w:val="24"/>
-          <w:szCs w:val="24"/>
-          <w:lang w:val="en-GB"/>
-        </w:rPr>
-      </w:pPr>
-      <w:r>
-        <w:rPr>
-          <w:rFonts w:asciiTheme="majorHAnsi" w:hAnsiTheme="majorHAnsi" w:cstheme="majorHAnsi"/>
-          <w:sz w:val="24"/>
-          <w:szCs w:val="24"/>
-          <w:lang w:val="en-GB"/>
-        </w:rPr>
-        <w:t>The biggest challenge was working together during times of COVID19, which until this day is persevering and limiting the way students can work together. Only communicating over the internet limits the possibilities of working together, as you can’t as easily reach out to fellow students for code reviews and discussing the current state of the project. However, we were able to communicate and work together using platforms such as Microsoft Teams, Discord, GitLab and Google Docs.</w:t>
-      </w:r>
-    </w:p>
-    <w:p>
-      <w:pPr>
-        <w:pStyle w:val="NoSpacing"/>
-        <w:rPr>
-          <w:rFonts w:asciiTheme="majorHAnsi" w:hAnsiTheme="majorHAnsi" w:cstheme="majorHAnsi"/>
-          <w:sz w:val="24"/>
-          <w:szCs w:val="24"/>
-          <w:lang w:val="en-GB"/>
-        </w:rPr>
-      </w:pPr>
-    </w:p>
-    <w:p>
-      <w:pPr>
-        <w:pStyle w:val="Heading1"/>
-        <w:rPr>
-          <w:color w:val="auto"/>
-          <w:lang w:val="en-GB"/>
-        </w:rPr>
-      </w:pPr>
-      <w:bookmarkStart w:id="18" w:name="_Toc73954836"/>
-      <w:r>
-        <w:rPr>
-          <w:color w:val="auto"/>
-          <w:lang w:val="en-GB"/>
-        </w:rPr>
-        <w:t>Conclusions</w:t>
-      </w:r>
-      <w:bookmarkEnd w:id="18"/>
-    </w:p>
-    <w:p>
-      <w:pPr>
-        <w:pStyle w:val="NoSpacing"/>
-        <w:rPr>
-          <w:rFonts w:asciiTheme="majorHAnsi" w:hAnsiTheme="majorHAnsi" w:cstheme="majorHAnsi"/>
-          <w:sz w:val="24"/>
-          <w:szCs w:val="24"/>
-          <w:lang w:val="en-GB"/>
-        </w:rPr>
-      </w:pPr>
-      <w:r>
-        <w:rPr>
-          <w:rFonts w:asciiTheme="majorHAnsi" w:hAnsiTheme="majorHAnsi" w:cstheme="majorHAnsi"/>
-          <w:sz w:val="24"/>
-          <w:szCs w:val="24"/>
-          <w:lang w:val="en-GB"/>
-        </w:rPr>
-        <w:t>We would say that our product meets at least all basic requirements and expectations. It took quite some time and effort to reach our desired product.</w:t>
-      </w:r>
-    </w:p>
-    <w:p>
-      <w:pPr>
-        <w:pStyle w:val="NoSpacing"/>
-        <w:rPr>
-          <w:rFonts w:ascii="Arial" w:hAnsi="Arial" w:cs="Arial"/>
-          <w:sz w:val="24"/>
-          <w:szCs w:val="24"/>
-          <w:lang w:val="en-GB"/>
-        </w:rPr>
-      </w:pPr>
-    </w:p>
-    <w:p>
-      <w:pPr>
-        <w:pStyle w:val="NoSpacing"/>
-        <w:rPr>
-          <w:rFonts w:ascii="Arial" w:hAnsi="Arial" w:cs="Arial"/>
+        <w:pStyle w:val="NoSpacing"/>
+        <w:rPr>
+          <w:rFonts w:asciiTheme="majorHAnsi" w:hAnsiTheme="majorHAnsi" w:cstheme="majorHAnsi"/>
           <w:sz w:val="24"/>
           <w:szCs w:val="24"/>
           <w:lang w:val="en-GB"/>
@@ -4539,12 +4294,11 @@
           <w:noProof/>
           <w:lang w:val="en-US"/>
         </w:rPr>
-        <w:lastRenderedPageBreak/>
         <w:drawing>
-          <wp:inline distT="0" distB="0" distL="0" distR="0" wp14:anchorId="2D120D9C" wp14:editId="262B1C6C">
+          <wp:inline distT="0" distB="0" distL="0" distR="0" wp14:anchorId="2766A72A" wp14:editId="72E390AE">
             <wp:extent cx="5731510" cy="3616325"/>
             <wp:effectExtent l="0" t="0" r="2540" b="3175"/>
-            <wp:docPr id="1" name="Picture 1"/>
+            <wp:docPr id="1" name="Picture 1" descr="Graphical user interface, text, application&#10;&#10;Description automatically generated"/>
             <wp:cNvGraphicFramePr>
               <a:graphicFrameLocks xmlns:a="http://schemas.openxmlformats.org/drawingml/2006/main" noChangeAspect="1"/>
             </wp:cNvGraphicFramePr>
@@ -4552,7 +4306,7 @@
               <a:graphicData uri="http://schemas.openxmlformats.org/drawingml/2006/picture">
                 <pic:pic xmlns:pic="http://schemas.openxmlformats.org/drawingml/2006/picture">
                   <pic:nvPicPr>
-                    <pic:cNvPr id="1" name=""/>
+                    <pic:cNvPr id="1" name="Picture 1" descr="Graphical user interface, text, application&#10;&#10;Description automatically generated"/>
                     <pic:cNvPicPr/>
                   </pic:nvPicPr>
                   <pic:blipFill>
@@ -4627,6 +4381,105 @@
       <w:pPr>
         <w:pStyle w:val="NoSpacing"/>
         <w:rPr>
+          <w:rFonts w:asciiTheme="majorHAnsi" w:hAnsiTheme="majorHAnsi" w:cstheme="majorHAnsi"/>
+          <w:sz w:val="20"/>
+          <w:szCs w:val="20"/>
+          <w:lang w:val="en-GB"/>
+        </w:rPr>
+      </w:pPr>
+    </w:p>
+    <w:p>
+      <w:pPr>
+        <w:pStyle w:val="Heading1"/>
+        <w:rPr>
+          <w:color w:val="auto"/>
+          <w:lang w:val="en-GB"/>
+        </w:rPr>
+      </w:pPr>
+      <w:bookmarkStart w:id="16" w:name="_Toc73954835"/>
+      <w:r>
+        <w:rPr>
+          <w:color w:val="auto"/>
+          <w:lang w:val="en-GB"/>
+        </w:rPr>
+        <w:lastRenderedPageBreak/>
+        <w:t>Challenges</w:t>
+      </w:r>
+      <w:bookmarkEnd w:id="16"/>
+    </w:p>
+    <w:p>
+      <w:pPr>
+        <w:pStyle w:val="NoSpacing"/>
+        <w:rPr>
+          <w:rFonts w:asciiTheme="majorHAnsi" w:hAnsiTheme="majorHAnsi" w:cstheme="majorHAnsi"/>
+          <w:sz w:val="24"/>
+          <w:szCs w:val="24"/>
+          <w:lang w:val="en-GB"/>
+        </w:rPr>
+      </w:pPr>
+      <w:r>
+        <w:rPr>
+          <w:rFonts w:asciiTheme="majorHAnsi" w:hAnsiTheme="majorHAnsi" w:cstheme="majorHAnsi"/>
+          <w:sz w:val="24"/>
+          <w:szCs w:val="24"/>
+          <w:lang w:val="en-GB"/>
+        </w:rPr>
+        <w:t>The biggest challenge was working together during times of COVID19, which until this day is persevering and limiting the way students can work together. Only communicating over the internet limits the possibilities of working together, as you can’t as easily reach out to fellow students for code reviews and discussing the current state of the project. However, we were able to communicate and work together using platforms such as Microsoft Teams, Discord, GitLab and Google Docs.</w:t>
+      </w:r>
+    </w:p>
+    <w:p>
+      <w:pPr>
+        <w:pStyle w:val="NoSpacing"/>
+        <w:rPr>
+          <w:rFonts w:asciiTheme="majorHAnsi" w:hAnsiTheme="majorHAnsi" w:cstheme="majorHAnsi"/>
+          <w:sz w:val="24"/>
+          <w:szCs w:val="24"/>
+          <w:lang w:val="en-GB"/>
+        </w:rPr>
+      </w:pPr>
+    </w:p>
+    <w:p>
+      <w:pPr>
+        <w:pStyle w:val="Heading1"/>
+        <w:rPr>
+          <w:color w:val="auto"/>
+          <w:lang w:val="en-GB"/>
+        </w:rPr>
+      </w:pPr>
+      <w:bookmarkStart w:id="17" w:name="_Toc73954836"/>
+      <w:r>
+        <w:rPr>
+          <w:color w:val="auto"/>
+          <w:lang w:val="en-GB"/>
+        </w:rPr>
+        <w:t>Conclusions</w:t>
+      </w:r>
+      <w:bookmarkEnd w:id="17"/>
+    </w:p>
+    <w:p>
+      <w:pPr>
+        <w:pStyle w:val="NoSpacing"/>
+        <w:rPr>
+          <w:rFonts w:asciiTheme="majorHAnsi" w:hAnsiTheme="majorHAnsi" w:cstheme="majorHAnsi"/>
+          <w:sz w:val="24"/>
+          <w:szCs w:val="24"/>
+          <w:lang w:val="en-GB"/>
+        </w:rPr>
+      </w:pPr>
+      <w:r>
+        <w:rPr>
+          <w:rFonts w:asciiTheme="majorHAnsi" w:hAnsiTheme="majorHAnsi" w:cstheme="majorHAnsi"/>
+          <w:sz w:val="24"/>
+          <w:szCs w:val="24"/>
+          <w:lang w:val="en-GB"/>
+        </w:rPr>
+        <w:t>We would say that our product meets at least all basic requirements and expectations. It took quite some time and effort to reach our desired product.</w:t>
+      </w:r>
+    </w:p>
+    <w:p>
+      <w:pPr>
+        <w:pStyle w:val="NoSpacing"/>
+        <w:rPr>
           <w:rFonts w:ascii="Arial" w:hAnsi="Arial" w:cs="Arial"/>
           <w:i/>
           <w:iCs/>
@@ -4661,7 +4514,7 @@
 </file>
 
 <file path=word/endnotes.xml><?xml version="1.0" encoding="utf-8"?>
-<w:endnotes xmlns:wpc="http://schemas.microsoft.com/office/word/2010/wordprocessingCanvas" xmlns:cx="http://schemas.microsoft.com/office/drawing/2014/chartex" xmlns:cx1="http://schemas.microsoft.com/office/drawing/2015/9/8/chartex" xmlns:mc="http://schemas.openxmlformats.org/markup-compatibility/2006" xmlns:o="urn:schemas-microsoft-com:office:office" xmlns:r="http://schemas.openxmlformats.org/officeDocument/2006/relationships" xmlns:m="http://schemas.openxmlformats.org/officeDocument/2006/math" xmlns:v="urn:schemas-microsoft-com:vml" xmlns:wp14="http://schemas.microsoft.com/office/word/2010/wordprocessingDrawing" xmlns:wp="http://schemas.openxmlformats.org/drawingml/2006/wordprocessingDrawing" xmlns:w10="urn:schemas-microsoft-com:office:word" xmlns:w="http://schemas.openxmlformats.org/wordprocessingml/2006/main" xmlns:w14="http://schemas.microsoft.com/office/word/2010/wordml" xmlns:w15="http://schemas.microsoft.com/office/word/2012/wordml" xmlns:w16se="http://schemas.microsoft.com/office/word/2015/wordml/symex" xmlns:wpg="http://schemas.microsoft.com/office/word/2010/wordprocessingGroup" xmlns:wpi="http://schemas.microsoft.com/office/word/2010/wordprocessingInk" xmlns:wne="http://schemas.microsoft.com/office/word/2006/wordml" xmlns:wps="http://schemas.microsoft.com/office/word/2010/wordprocessingShape" mc:Ignorable="w14 w15 w16se wp14">
+<w:endnotes xmlns:wpc="http://schemas.microsoft.com/office/word/2010/wordprocessingCanvas" xmlns:cx="http://schemas.microsoft.com/office/drawing/2014/chartex" xmlns:cx1="http://schemas.microsoft.com/office/drawing/2015/9/8/chartex" xmlns:cx2="http://schemas.microsoft.com/office/drawing/2015/10/21/chartex" xmlns:cx3="http://schemas.microsoft.com/office/drawing/2016/5/9/chartex" xmlns:cx4="http://schemas.microsoft.com/office/drawing/2016/5/10/chartex" xmlns:cx5="http://schemas.microsoft.com/office/drawing/2016/5/11/chartex" xmlns:cx6="http://schemas.microsoft.com/office/drawing/2016/5/12/chartex" xmlns:cx7="http://schemas.microsoft.com/office/drawing/2016/5/13/chartex" xmlns:cx8="http://schemas.microsoft.com/office/drawing/2016/5/14/chartex" xmlns:mc="http://schemas.openxmlformats.org/markup-compatibility/2006" xmlns:aink="http://schemas.microsoft.com/office/drawing/2016/ink" xmlns:am3d="http://schemas.microsoft.com/office/drawing/2017/model3d" xmlns:o="urn:schemas-microsoft-com:office:office" xmlns:r="http://schemas.openxmlformats.org/officeDocument/2006/relationships" xmlns:m="http://schemas.openxmlformats.org/officeDocument/2006/math" xmlns:v="urn:schemas-microsoft-com:vml" xmlns:wp14="http://schemas.microsoft.com/office/word/2010/wordprocessingDrawing" xmlns:wp="http://schemas.openxmlformats.org/drawingml/2006/wordprocessingDrawing" xmlns:w10="urn:schemas-microsoft-com:office:word" xmlns:w="http://schemas.openxmlformats.org/wordprocessingml/2006/main" xmlns:w14="http://schemas.microsoft.com/office/word/2010/wordml" xmlns:w15="http://schemas.microsoft.com/office/word/2012/wordml" xmlns:w16cex="http://schemas.microsoft.com/office/word/2018/wordml/cex" xmlns:w16cid="http://schemas.microsoft.com/office/word/2016/wordml/cid" xmlns:w16="http://schemas.microsoft.com/office/word/2018/wordml" xmlns:w16sdtdh="http://schemas.microsoft.com/office/word/2020/wordml/sdtdatahash" xmlns:w16se="http://schemas.microsoft.com/office/word/2015/wordml/symex" xmlns:wpg="http://schemas.microsoft.com/office/word/2010/wordprocessingGroup" xmlns:wpi="http://schemas.microsoft.com/office/word/2010/wordprocessingInk" xmlns:wne="http://schemas.microsoft.com/office/word/2006/wordml" xmlns:wps="http://schemas.microsoft.com/office/word/2010/wordprocessingShape" mc:Ignorable="w14 w15 w16se w16cid w16 w16cex w16sdtdh wp14">
   <w:endnote w:type="separator" w:id="-1">
     <w:p>
       <w:pPr>
@@ -4686,7 +4539,7 @@
 </file>
 
 <file path=word/footer1.xml><?xml version="1.0" encoding="utf-8"?>
-<w:ftr xmlns:wpc="http://schemas.microsoft.com/office/word/2010/wordprocessingCanvas" xmlns:cx="http://schemas.microsoft.com/office/drawing/2014/chartex" xmlns:cx1="http://schemas.microsoft.com/office/drawing/2015/9/8/chartex" xmlns:mc="http://schemas.openxmlformats.org/markup-compatibility/2006" xmlns:o="urn:schemas-microsoft-com:office:office" xmlns:r="http://schemas.openxmlformats.org/officeDocument/2006/relationships" xmlns:m="http://schemas.openxmlformats.org/officeDocument/2006/math" xmlns:v="urn:schemas-microsoft-com:vml" xmlns:wp14="http://schemas.microsoft.com/office/word/2010/wordprocessingDrawing" xmlns:wp="http://schemas.openxmlformats.org/drawingml/2006/wordprocessingDrawing" xmlns:w10="urn:schemas-microsoft-com:office:word" xmlns:w="http://schemas.openxmlformats.org/wordprocessingml/2006/main" xmlns:w14="http://schemas.microsoft.com/office/word/2010/wordml" xmlns:w15="http://schemas.microsoft.com/office/word/2012/wordml" xmlns:w16se="http://schemas.microsoft.com/office/word/2015/wordml/symex" xmlns:wpg="http://schemas.microsoft.com/office/word/2010/wordprocessingGroup" xmlns:wpi="http://schemas.microsoft.com/office/word/2010/wordprocessingInk" xmlns:wne="http://schemas.microsoft.com/office/word/2006/wordml" xmlns:wps="http://schemas.microsoft.com/office/word/2010/wordprocessingShape" mc:Ignorable="w14 w15 w16se wp14">
+<w:ftr xmlns:wpc="http://schemas.microsoft.com/office/word/2010/wordprocessingCanvas" xmlns:cx="http://schemas.microsoft.com/office/drawing/2014/chartex" xmlns:cx1="http://schemas.microsoft.com/office/drawing/2015/9/8/chartex" xmlns:cx2="http://schemas.microsoft.com/office/drawing/2015/10/21/chartex" xmlns:cx3="http://schemas.microsoft.com/office/drawing/2016/5/9/chartex" xmlns:cx4="http://schemas.microsoft.com/office/drawing/2016/5/10/chartex" xmlns:cx5="http://schemas.microsoft.com/office/drawing/2016/5/11/chartex" xmlns:cx6="http://schemas.microsoft.com/office/drawing/2016/5/12/chartex" xmlns:cx7="http://schemas.microsoft.com/office/drawing/2016/5/13/chartex" xmlns:cx8="http://schemas.microsoft.com/office/drawing/2016/5/14/chartex" xmlns:mc="http://schemas.openxmlformats.org/markup-compatibility/2006" xmlns:aink="http://schemas.microsoft.com/office/drawing/2016/ink" xmlns:am3d="http://schemas.microsoft.com/office/drawing/2017/model3d" xmlns:o="urn:schemas-microsoft-com:office:office" xmlns:r="http://schemas.openxmlformats.org/officeDocument/2006/relationships" xmlns:m="http://schemas.openxmlformats.org/officeDocument/2006/math" xmlns:v="urn:schemas-microsoft-com:vml" xmlns:wp14="http://schemas.microsoft.com/office/word/2010/wordprocessingDrawing" xmlns:wp="http://schemas.openxmlformats.org/drawingml/2006/wordprocessingDrawing" xmlns:w10="urn:schemas-microsoft-com:office:word" xmlns:w="http://schemas.openxmlformats.org/wordprocessingml/2006/main" xmlns:w14="http://schemas.microsoft.com/office/word/2010/wordml" xmlns:w15="http://schemas.microsoft.com/office/word/2012/wordml" xmlns:w16cex="http://schemas.microsoft.com/office/word/2018/wordml/cex" xmlns:w16cid="http://schemas.microsoft.com/office/word/2016/wordml/cid" xmlns:w16="http://schemas.microsoft.com/office/word/2018/wordml" xmlns:w16sdtdh="http://schemas.microsoft.com/office/word/2020/wordml/sdtdatahash" xmlns:w16se="http://schemas.microsoft.com/office/word/2015/wordml/symex" xmlns:wpg="http://schemas.microsoft.com/office/word/2010/wordprocessingGroup" xmlns:wpi="http://schemas.microsoft.com/office/word/2010/wordprocessingInk" xmlns:wne="http://schemas.microsoft.com/office/word/2006/wordml" xmlns:wps="http://schemas.microsoft.com/office/word/2010/wordprocessingShape" mc:Ignorable="w14 w15 w16se w16cid w16 w16cex w16sdtdh wp14">
   <w:p>
     <w:pPr>
       <w:pStyle w:val="Footer"/>
@@ -4756,7 +4609,7 @@
 </file>
 
 <file path=word/footnotes.xml><?xml version="1.0" encoding="utf-8"?>
-<w:footnotes xmlns:wpc="http://schemas.microsoft.com/office/word/2010/wordprocessingCanvas" xmlns:cx="http://schemas.microsoft.com/office/drawing/2014/chartex" xmlns:cx1="http://schemas.microsoft.com/office/drawing/2015/9/8/chartex" xmlns:mc="http://schemas.openxmlformats.org/markup-compatibility/2006" xmlns:o="urn:schemas-microsoft-com:office:office" xmlns:r="http://schemas.openxmlformats.org/officeDocument/2006/relationships" xmlns:m="http://schemas.openxmlformats.org/officeDocument/2006/math" xmlns:v="urn:schemas-microsoft-com:vml" xmlns:wp14="http://schemas.microsoft.com/office/word/2010/wordprocessingDrawing" xmlns:wp="http://schemas.openxmlformats.org/drawingml/2006/wordprocessingDrawing" xmlns:w10="urn:schemas-microsoft-com:office:word" xmlns:w="http://schemas.openxmlformats.org/wordprocessingml/2006/main" xmlns:w14="http://schemas.microsoft.com/office/word/2010/wordml" xmlns:w15="http://schemas.microsoft.com/office/word/2012/wordml" xmlns:w16se="http://schemas.microsoft.com/office/word/2015/wordml/symex" xmlns:wpg="http://schemas.microsoft.com/office/word/2010/wordprocessingGroup" xmlns:wpi="http://schemas.microsoft.com/office/word/2010/wordprocessingInk" xmlns:wne="http://schemas.microsoft.com/office/word/2006/wordml" xmlns:wps="http://schemas.microsoft.com/office/word/2010/wordprocessingShape" mc:Ignorable="w14 w15 w16se wp14">
+<w:footnotes xmlns:wpc="http://schemas.microsoft.com/office/word/2010/wordprocessingCanvas" xmlns:cx="http://schemas.microsoft.com/office/drawing/2014/chartex" xmlns:cx1="http://schemas.microsoft.com/office/drawing/2015/9/8/chartex" xmlns:cx2="http://schemas.microsoft.com/office/drawing/2015/10/21/chartex" xmlns:cx3="http://schemas.microsoft.com/office/drawing/2016/5/9/chartex" xmlns:cx4="http://schemas.microsoft.com/office/drawing/2016/5/10/chartex" xmlns:cx5="http://schemas.microsoft.com/office/drawing/2016/5/11/chartex" xmlns:cx6="http://schemas.microsoft.com/office/drawing/2016/5/12/chartex" xmlns:cx7="http://schemas.microsoft.com/office/drawing/2016/5/13/chartex" xmlns:cx8="http://schemas.microsoft.com/office/drawing/2016/5/14/chartex" xmlns:mc="http://schemas.openxmlformats.org/markup-compatibility/2006" xmlns:aink="http://schemas.microsoft.com/office/drawing/2016/ink" xmlns:am3d="http://schemas.microsoft.com/office/drawing/2017/model3d" xmlns:o="urn:schemas-microsoft-com:office:office" xmlns:r="http://schemas.openxmlformats.org/officeDocument/2006/relationships" xmlns:m="http://schemas.openxmlformats.org/officeDocument/2006/math" xmlns:v="urn:schemas-microsoft-com:vml" xmlns:wp14="http://schemas.microsoft.com/office/word/2010/wordprocessingDrawing" xmlns:wp="http://schemas.openxmlformats.org/drawingml/2006/wordprocessingDrawing" xmlns:w10="urn:schemas-microsoft-com:office:word" xmlns:w="http://schemas.openxmlformats.org/wordprocessingml/2006/main" xmlns:w14="http://schemas.microsoft.com/office/word/2010/wordml" xmlns:w15="http://schemas.microsoft.com/office/word/2012/wordml" xmlns:w16cex="http://schemas.microsoft.com/office/word/2018/wordml/cex" xmlns:w16cid="http://schemas.microsoft.com/office/word/2016/wordml/cid" xmlns:w16="http://schemas.microsoft.com/office/word/2018/wordml" xmlns:w16sdtdh="http://schemas.microsoft.com/office/word/2020/wordml/sdtdatahash" xmlns:w16se="http://schemas.microsoft.com/office/word/2015/wordml/symex" xmlns:wpg="http://schemas.microsoft.com/office/word/2010/wordprocessingGroup" xmlns:wpi="http://schemas.microsoft.com/office/word/2010/wordprocessingInk" xmlns:wne="http://schemas.microsoft.com/office/word/2006/wordml" xmlns:wps="http://schemas.microsoft.com/office/word/2010/wordprocessingShape" mc:Ignorable="w14 w15 w16se w16cid w16 w16cex w16sdtdh wp14">
   <w:footnote w:type="separator" w:id="-1">
     <w:p>
       <w:pPr>
@@ -4781,7 +4634,7 @@
 </file>
 
 <file path=word/numbering.xml><?xml version="1.0" encoding="utf-8"?>
-<w:numbering xmlns:wpc="http://schemas.microsoft.com/office/word/2010/wordprocessingCanvas" xmlns:cx="http://schemas.microsoft.com/office/drawing/2014/chartex" xmlns:cx1="http://schemas.microsoft.com/office/drawing/2015/9/8/chartex" xmlns:mc="http://schemas.openxmlformats.org/markup-compatibility/2006" xmlns:o="urn:schemas-microsoft-com:office:office" xmlns:r="http://schemas.openxmlformats.org/officeDocument/2006/relationships" xmlns:m="http://schemas.openxmlformats.org/officeDocument/2006/math" xmlns:v="urn:schemas-microsoft-com:vml" xmlns:wp14="http://schemas.microsoft.com/office/word/2010/wordprocessingDrawing" xmlns:wp="http://schemas.openxmlformats.org/drawingml/2006/wordprocessingDrawing" xmlns:w10="urn:schemas-microsoft-com:office:word" xmlns:w="http://schemas.openxmlformats.org/wordprocessingml/2006/main" xmlns:w14="http://schemas.microsoft.com/office/word/2010/wordml" xmlns:w15="http://schemas.microsoft.com/office/word/2012/wordml" xmlns:w16se="http://schemas.microsoft.com/office/word/2015/wordml/symex" xmlns:wpg="http://schemas.microsoft.com/office/word/2010/wordprocessingGroup" xmlns:wpi="http://schemas.microsoft.com/office/word/2010/wordprocessingInk" xmlns:wne="http://schemas.microsoft.com/office/word/2006/wordml" xmlns:wps="http://schemas.microsoft.com/office/word/2010/wordprocessingShape" mc:Ignorable="w14 w15 w16se wp14">
+<w:numbering xmlns:wpc="http://schemas.microsoft.com/office/word/2010/wordprocessingCanvas" xmlns:cx="http://schemas.microsoft.com/office/drawing/2014/chartex" xmlns:cx1="http://schemas.microsoft.com/office/drawing/2015/9/8/chartex" xmlns:cx2="http://schemas.microsoft.com/office/drawing/2015/10/21/chartex" xmlns:cx3="http://schemas.microsoft.com/office/drawing/2016/5/9/chartex" xmlns:cx4="http://schemas.microsoft.com/office/drawing/2016/5/10/chartex" xmlns:cx5="http://schemas.microsoft.com/office/drawing/2016/5/11/chartex" xmlns:cx6="http://schemas.microsoft.com/office/drawing/2016/5/12/chartex" xmlns:cx7="http://schemas.microsoft.com/office/drawing/2016/5/13/chartex" xmlns:cx8="http://schemas.microsoft.com/office/drawing/2016/5/14/chartex" xmlns:mc="http://schemas.openxmlformats.org/markup-compatibility/2006" xmlns:aink="http://schemas.microsoft.com/office/drawing/2016/ink" xmlns:am3d="http://schemas.microsoft.com/office/drawing/2017/model3d" xmlns:o="urn:schemas-microsoft-com:office:office" xmlns:r="http://schemas.openxmlformats.org/officeDocument/2006/relationships" xmlns:m="http://schemas.openxmlformats.org/officeDocument/2006/math" xmlns:v="urn:schemas-microsoft-com:vml" xmlns:wp14="http://schemas.microsoft.com/office/word/2010/wordprocessingDrawing" xmlns:wp="http://schemas.openxmlformats.org/drawingml/2006/wordprocessingDrawing" xmlns:w10="urn:schemas-microsoft-com:office:word" xmlns:w="http://schemas.openxmlformats.org/wordprocessingml/2006/main" xmlns:w14="http://schemas.microsoft.com/office/word/2010/wordml" xmlns:w15="http://schemas.microsoft.com/office/word/2012/wordml" xmlns:w16cex="http://schemas.microsoft.com/office/word/2018/wordml/cex" xmlns:w16cid="http://schemas.microsoft.com/office/word/2016/wordml/cid" xmlns:w16="http://schemas.microsoft.com/office/word/2018/wordml" xmlns:w16sdtdh="http://schemas.microsoft.com/office/word/2020/wordml/sdtdatahash" xmlns:w16se="http://schemas.microsoft.com/office/word/2015/wordml/symex" xmlns:wpg="http://schemas.microsoft.com/office/word/2010/wordprocessingGroup" xmlns:wpi="http://schemas.microsoft.com/office/word/2010/wordprocessingInk" xmlns:wne="http://schemas.microsoft.com/office/word/2006/wordml" xmlns:wps="http://schemas.microsoft.com/office/word/2010/wordprocessingShape" mc:Ignorable="w14 w15 w16se w16cid w16 w16cex w16sdtdh wp14">
   <w:abstractNum w:abstractNumId="0" w15:restartNumberingAfterBreak="0">
     <w:nsid w:val="0CA71D69"/>
     <w:multiLevelType w:val="hybridMultilevel"/>
@@ -5223,7 +5076,7 @@
 </file>
 
 <file path=word/styles.xml><?xml version="1.0" encoding="utf-8"?>
-<w:styles xmlns:mc="http://schemas.openxmlformats.org/markup-compatibility/2006" xmlns:r="http://schemas.openxmlformats.org/officeDocument/2006/relationships" xmlns:w="http://schemas.openxmlformats.org/wordprocessingml/2006/main" xmlns:w14="http://schemas.microsoft.com/office/word/2010/wordml" xmlns:w15="http://schemas.microsoft.com/office/word/2012/wordml" xmlns:w16se="http://schemas.microsoft.com/office/word/2015/wordml/symex" mc:Ignorable="w14 w15 w16se">
+<w:styles xmlns:mc="http://schemas.openxmlformats.org/markup-compatibility/2006" xmlns:r="http://schemas.openxmlformats.org/officeDocument/2006/relationships" xmlns:w="http://schemas.openxmlformats.org/wordprocessingml/2006/main" xmlns:w14="http://schemas.microsoft.com/office/word/2010/wordml" xmlns:w15="http://schemas.microsoft.com/office/word/2012/wordml" xmlns:w16cex="http://schemas.microsoft.com/office/word/2018/wordml/cex" xmlns:w16cid="http://schemas.microsoft.com/office/word/2016/wordml/cid" xmlns:w16="http://schemas.microsoft.com/office/word/2018/wordml" xmlns:w16sdtdh="http://schemas.microsoft.com/office/word/2020/wordml/sdtdatahash" xmlns:w16se="http://schemas.microsoft.com/office/word/2015/wordml/symex" mc:Ignorable="w14 w15 w16se w16cid w16 w16cex w16sdtdh">
   <w:docDefaults>
     <w:rPrDefault>
       <w:rPr>
@@ -5239,7 +5092,7 @@
       </w:pPr>
     </w:pPrDefault>
   </w:docDefaults>
-  <w:latentStyles w:defLockedState="0" w:defUIPriority="99" w:defSemiHidden="0" w:defUnhideWhenUsed="0" w:defQFormat="0" w:count="371">
+  <w:latentStyles w:defLockedState="0" w:defUIPriority="99" w:defSemiHidden="0" w:defUnhideWhenUsed="0" w:defQFormat="0" w:count="376">
     <w:lsdException w:name="Normal" w:uiPriority="0" w:qFormat="1"/>
     <w:lsdException w:name="heading 1" w:uiPriority="9" w:qFormat="1"/>
     <w:lsdException w:name="heading 2" w:semiHidden="1" w:uiPriority="9" w:unhideWhenUsed="1" w:qFormat="1"/>
@@ -5345,7 +5198,6 @@
     <w:lsdException w:name="HTML Sample" w:semiHidden="1" w:unhideWhenUsed="1"/>
     <w:lsdException w:name="HTML Typewriter" w:semiHidden="1" w:unhideWhenUsed="1"/>
     <w:lsdException w:name="HTML Variable" w:semiHidden="1" w:unhideWhenUsed="1"/>
-    <w:lsdException w:name="Normal Table" w:semiHidden="1" w:unhideWhenUsed="1"/>
     <w:lsdException w:name="annotation subject" w:semiHidden="1" w:unhideWhenUsed="1"/>
     <w:lsdException w:name="No List" w:semiHidden="1" w:unhideWhenUsed="1"/>
     <w:lsdException w:name="Outline List 1" w:semiHidden="1" w:unhideWhenUsed="1"/>
@@ -5388,11 +5240,8 @@
     <w:lsdException w:name="Table Contemporary" w:semiHidden="1" w:unhideWhenUsed="1"/>
     <w:lsdException w:name="Table Elegant" w:semiHidden="1" w:unhideWhenUsed="1"/>
     <w:lsdException w:name="Table Professional" w:semiHidden="1" w:unhideWhenUsed="1"/>
-    <w:lsdException w:name="Table Subtle 1" w:semiHidden="1" w:unhideWhenUsed="1"/>
     <w:lsdException w:name="Table Subtle 2" w:semiHidden="1" w:unhideWhenUsed="1"/>
     <w:lsdException w:name="Table Web 1" w:semiHidden="1" w:unhideWhenUsed="1"/>
-    <w:lsdException w:name="Table Web 2" w:semiHidden="1" w:unhideWhenUsed="1"/>
-    <w:lsdException w:name="Table Web 3" w:semiHidden="1" w:unhideWhenUsed="1"/>
     <w:lsdException w:name="Balloon Text" w:semiHidden="1" w:unhideWhenUsed="1"/>
     <w:lsdException w:name="Table Grid" w:uiPriority="39"/>
     <w:lsdException w:name="Table Theme" w:semiHidden="1" w:unhideWhenUsed="1"/>
@@ -5611,6 +5460,11 @@
     <w:lsdException w:name="List Table 5 Dark Accent 6" w:uiPriority="50"/>
     <w:lsdException w:name="List Table 6 Colorful Accent 6" w:uiPriority="51"/>
     <w:lsdException w:name="List Table 7 Colorful Accent 6" w:uiPriority="52"/>
+    <w:lsdException w:name="Mention" w:semiHidden="1" w:unhideWhenUsed="1"/>
+    <w:lsdException w:name="Smart Hyperlink" w:semiHidden="1" w:unhideWhenUsed="1"/>
+    <w:lsdException w:name="Hashtag" w:semiHidden="1" w:unhideWhenUsed="1"/>
+    <w:lsdException w:name="Unresolved Mention" w:semiHidden="1" w:unhideWhenUsed="1"/>
+    <w:lsdException w:name="Smart Link" w:semiHidden="1" w:unhideWhenUsed="1"/>
   </w:latentStyles>
   <w:style w:type="paragraph" w:default="1" w:styleId="Normal">
     <w:name w:val="Normal"/>

</xml_diff>